<commit_message>
documentation, comment in code
</commit_message>
<xml_diff>
--- a/term_work/docs/iwww_term_work_documentation.docx
+++ b/term_work/docs/iwww_term_work_documentation.docx
@@ -292,13 +292,24 @@
       </w:r>
       <w:proofErr w:type="spellEnd"/>
     </w:p>
+    <w:bookmarkStart w:id="0" w:name="_GoBack"/>
+    <w:bookmarkEnd w:id="0"/>
     <w:p>
       <w:pPr>
         <w:pStyle w:val="Obsah1"/>
         <w:tabs>
-          <w:tab w:val="right" w:leader="dot" w:pos="440"/>
+          <w:tab w:val="left" w:pos="440"/>
           <w:tab w:val="right" w:leader="dot" w:pos="8296"/>
         </w:tabs>
+        <w:rPr>
+          <w:rFonts w:asciiTheme="minorHAnsi" w:eastAsiaTheme="minorEastAsia" w:hAnsiTheme="minorHAnsi" w:cstheme="minorBidi"/>
+          <w:noProof/>
+          <w:color w:val="auto"/>
+          <w:kern w:val="0"/>
+          <w:sz w:val="22"/>
+          <w:szCs w:val="22"/>
+          <w:lang w:val="cs-CZ" w:eastAsia="cs-CZ" w:bidi="ar-SA"/>
+        </w:rPr>
       </w:pPr>
       <w:r>
         <w:fldChar w:fldCharType="begin"/>
@@ -309,16 +320,18 @@
       <w:r>
         <w:fldChar w:fldCharType="separate"/>
       </w:r>
-      <w:hyperlink w:anchor="_Toc29740915" w:history="1">
+      <w:hyperlink w:anchor="_Toc29766456" w:history="1">
         <w:r>
           <w:rPr>
             <w:rStyle w:val="Hypertextovodkaz"/>
+            <w:noProof/>
           </w:rPr>
           <w:t>1</w:t>
         </w:r>
         <w:r>
           <w:rPr>
-            <w:rFonts w:ascii="Calibri" w:eastAsia="Times New Roman" w:hAnsi="Calibri" w:cs="Times New Roman"/>
+            <w:rFonts w:asciiTheme="minorHAnsi" w:eastAsiaTheme="minorEastAsia" w:hAnsiTheme="minorHAnsi" w:cstheme="minorBidi"/>
+            <w:noProof/>
             <w:color w:val="auto"/>
             <w:kern w:val="0"/>
             <w:sz w:val="22"/>
@@ -330,12 +343,50 @@
         <w:r>
           <w:rPr>
             <w:rStyle w:val="Hypertextovodkaz"/>
+            <w:noProof/>
           </w:rPr>
           <w:t>Úvod</w:t>
         </w:r>
         <w:r>
+          <w:rPr>
+            <w:noProof/>
+          </w:rPr>
           <w:tab/>
+        </w:r>
+        <w:r>
+          <w:rPr>
+            <w:noProof/>
+          </w:rPr>
+          <w:fldChar w:fldCharType="begin"/>
+        </w:r>
+        <w:r>
+          <w:rPr>
+            <w:noProof/>
+          </w:rPr>
+          <w:instrText xml:space="preserve"> PAGEREF _Toc29766456 \h </w:instrText>
+        </w:r>
+        <w:r>
+          <w:rPr>
+            <w:noProof/>
+          </w:rPr>
+        </w:r>
+        <w:r>
+          <w:rPr>
+            <w:noProof/>
+          </w:rPr>
+          <w:fldChar w:fldCharType="separate"/>
+        </w:r>
+        <w:r>
+          <w:rPr>
+            <w:noProof/>
+          </w:rPr>
           <w:t>3</w:t>
+        </w:r>
+        <w:r>
+          <w:rPr>
+            <w:noProof/>
+          </w:rPr>
+          <w:fldChar w:fldCharType="end"/>
         </w:r>
       </w:hyperlink>
     </w:p>
@@ -343,20 +394,31 @@
       <w:pPr>
         <w:pStyle w:val="Obsah2"/>
         <w:tabs>
-          <w:tab w:val="right" w:leader="dot" w:pos="880"/>
+          <w:tab w:val="left" w:pos="880"/>
           <w:tab w:val="right" w:leader="dot" w:pos="8296"/>
         </w:tabs>
-      </w:pPr>
-      <w:hyperlink w:anchor="_Toc29740916" w:history="1">
+        <w:rPr>
+          <w:rFonts w:asciiTheme="minorHAnsi" w:eastAsiaTheme="minorEastAsia" w:hAnsiTheme="minorHAnsi" w:cstheme="minorBidi"/>
+          <w:noProof/>
+          <w:color w:val="auto"/>
+          <w:kern w:val="0"/>
+          <w:sz w:val="22"/>
+          <w:szCs w:val="22"/>
+          <w:lang w:val="cs-CZ" w:eastAsia="cs-CZ" w:bidi="ar-SA"/>
+        </w:rPr>
+      </w:pPr>
+      <w:hyperlink w:anchor="_Toc29766457" w:history="1">
         <w:r>
           <w:rPr>
             <w:rStyle w:val="Hypertextovodkaz"/>
+            <w:noProof/>
           </w:rPr>
           <w:t>1.1</w:t>
         </w:r>
         <w:r>
           <w:rPr>
-            <w:rFonts w:ascii="Calibri" w:eastAsia="Times New Roman" w:hAnsi="Calibri" w:cs="Times New Roman"/>
+            <w:rFonts w:asciiTheme="minorHAnsi" w:eastAsiaTheme="minorEastAsia" w:hAnsiTheme="minorHAnsi" w:cstheme="minorBidi"/>
+            <w:noProof/>
             <w:color w:val="auto"/>
             <w:kern w:val="0"/>
             <w:sz w:val="22"/>
@@ -368,12 +430,50 @@
         <w:r>
           <w:rPr>
             <w:rStyle w:val="Hypertextovodkaz"/>
+            <w:noProof/>
           </w:rPr>
           <w:t>Popis aplikace</w:t>
         </w:r>
         <w:r>
+          <w:rPr>
+            <w:noProof/>
+          </w:rPr>
           <w:tab/>
+        </w:r>
+        <w:r>
+          <w:rPr>
+            <w:noProof/>
+          </w:rPr>
+          <w:fldChar w:fldCharType="begin"/>
+        </w:r>
+        <w:r>
+          <w:rPr>
+            <w:noProof/>
+          </w:rPr>
+          <w:instrText xml:space="preserve"> PAGEREF _Toc29766457 \h </w:instrText>
+        </w:r>
+        <w:r>
+          <w:rPr>
+            <w:noProof/>
+          </w:rPr>
+        </w:r>
+        <w:r>
+          <w:rPr>
+            <w:noProof/>
+          </w:rPr>
+          <w:fldChar w:fldCharType="separate"/>
+        </w:r>
+        <w:r>
+          <w:rPr>
+            <w:noProof/>
+          </w:rPr>
           <w:t>3</w:t>
+        </w:r>
+        <w:r>
+          <w:rPr>
+            <w:noProof/>
+          </w:rPr>
+          <w:fldChar w:fldCharType="end"/>
         </w:r>
       </w:hyperlink>
     </w:p>
@@ -381,20 +481,31 @@
       <w:pPr>
         <w:pStyle w:val="Obsah2"/>
         <w:tabs>
-          <w:tab w:val="right" w:leader="dot" w:pos="880"/>
+          <w:tab w:val="left" w:pos="880"/>
           <w:tab w:val="right" w:leader="dot" w:pos="8296"/>
         </w:tabs>
-      </w:pPr>
-      <w:hyperlink w:anchor="_Toc29740917" w:history="1">
+        <w:rPr>
+          <w:rFonts w:asciiTheme="minorHAnsi" w:eastAsiaTheme="minorEastAsia" w:hAnsiTheme="minorHAnsi" w:cstheme="minorBidi"/>
+          <w:noProof/>
+          <w:color w:val="auto"/>
+          <w:kern w:val="0"/>
+          <w:sz w:val="22"/>
+          <w:szCs w:val="22"/>
+          <w:lang w:val="cs-CZ" w:eastAsia="cs-CZ" w:bidi="ar-SA"/>
+        </w:rPr>
+      </w:pPr>
+      <w:hyperlink w:anchor="_Toc29766458" w:history="1">
         <w:r>
           <w:rPr>
             <w:rStyle w:val="Hypertextovodkaz"/>
+            <w:noProof/>
           </w:rPr>
           <w:t>1.2</w:t>
         </w:r>
         <w:r>
           <w:rPr>
-            <w:rFonts w:ascii="Calibri" w:eastAsia="Times New Roman" w:hAnsi="Calibri" w:cs="Times New Roman"/>
+            <w:rFonts w:asciiTheme="minorHAnsi" w:eastAsiaTheme="minorEastAsia" w:hAnsiTheme="minorHAnsi" w:cstheme="minorBidi"/>
+            <w:noProof/>
             <w:color w:val="auto"/>
             <w:kern w:val="0"/>
             <w:sz w:val="22"/>
@@ -406,12 +517,50 @@
         <w:r>
           <w:rPr>
             <w:rStyle w:val="Hypertextovodkaz"/>
+            <w:noProof/>
           </w:rPr>
           <w:t>Rich picture</w:t>
         </w:r>
         <w:r>
+          <w:rPr>
+            <w:noProof/>
+          </w:rPr>
           <w:tab/>
+        </w:r>
+        <w:r>
+          <w:rPr>
+            <w:noProof/>
+          </w:rPr>
+          <w:fldChar w:fldCharType="begin"/>
+        </w:r>
+        <w:r>
+          <w:rPr>
+            <w:noProof/>
+          </w:rPr>
+          <w:instrText xml:space="preserve"> PAGEREF _Toc29766458 \h </w:instrText>
+        </w:r>
+        <w:r>
+          <w:rPr>
+            <w:noProof/>
+          </w:rPr>
+        </w:r>
+        <w:r>
+          <w:rPr>
+            <w:noProof/>
+          </w:rPr>
+          <w:fldChar w:fldCharType="separate"/>
+        </w:r>
+        <w:r>
+          <w:rPr>
+            <w:noProof/>
+          </w:rPr>
           <w:t>3</w:t>
+        </w:r>
+        <w:r>
+          <w:rPr>
+            <w:noProof/>
+          </w:rPr>
+          <w:fldChar w:fldCharType="end"/>
         </w:r>
       </w:hyperlink>
     </w:p>
@@ -419,20 +568,31 @@
       <w:pPr>
         <w:pStyle w:val="Obsah2"/>
         <w:tabs>
-          <w:tab w:val="right" w:leader="dot" w:pos="880"/>
+          <w:tab w:val="left" w:pos="880"/>
           <w:tab w:val="right" w:leader="dot" w:pos="8296"/>
         </w:tabs>
-      </w:pPr>
-      <w:hyperlink w:anchor="_Toc29740918" w:history="1">
+        <w:rPr>
+          <w:rFonts w:asciiTheme="minorHAnsi" w:eastAsiaTheme="minorEastAsia" w:hAnsiTheme="minorHAnsi" w:cstheme="minorBidi"/>
+          <w:noProof/>
+          <w:color w:val="auto"/>
+          <w:kern w:val="0"/>
+          <w:sz w:val="22"/>
+          <w:szCs w:val="22"/>
+          <w:lang w:val="cs-CZ" w:eastAsia="cs-CZ" w:bidi="ar-SA"/>
+        </w:rPr>
+      </w:pPr>
+      <w:hyperlink w:anchor="_Toc29766459" w:history="1">
         <w:r>
           <w:rPr>
             <w:rStyle w:val="Hypertextovodkaz"/>
+            <w:noProof/>
           </w:rPr>
           <w:t>1.3</w:t>
         </w:r>
         <w:r>
           <w:rPr>
-            <w:rFonts w:ascii="Calibri" w:eastAsia="Times New Roman" w:hAnsi="Calibri" w:cs="Times New Roman"/>
+            <w:rFonts w:asciiTheme="minorHAnsi" w:eastAsiaTheme="minorEastAsia" w:hAnsiTheme="minorHAnsi" w:cstheme="minorBidi"/>
+            <w:noProof/>
             <w:color w:val="auto"/>
             <w:kern w:val="0"/>
             <w:sz w:val="22"/>
@@ -444,12 +604,50 @@
         <w:r>
           <w:rPr>
             <w:rStyle w:val="Hypertextovodkaz"/>
+            <w:noProof/>
           </w:rPr>
           <w:t>Architektura</w:t>
         </w:r>
         <w:r>
+          <w:rPr>
+            <w:noProof/>
+          </w:rPr>
           <w:tab/>
+        </w:r>
+        <w:r>
+          <w:rPr>
+            <w:noProof/>
+          </w:rPr>
+          <w:fldChar w:fldCharType="begin"/>
+        </w:r>
+        <w:r>
+          <w:rPr>
+            <w:noProof/>
+          </w:rPr>
+          <w:instrText xml:space="preserve"> PAGEREF _Toc29766459 \h </w:instrText>
+        </w:r>
+        <w:r>
+          <w:rPr>
+            <w:noProof/>
+          </w:rPr>
+        </w:r>
+        <w:r>
+          <w:rPr>
+            <w:noProof/>
+          </w:rPr>
+          <w:fldChar w:fldCharType="separate"/>
+        </w:r>
+        <w:r>
+          <w:rPr>
+            <w:noProof/>
+          </w:rPr>
           <w:t>3</w:t>
+        </w:r>
+        <w:r>
+          <w:rPr>
+            <w:noProof/>
+          </w:rPr>
+          <w:fldChar w:fldCharType="end"/>
         </w:r>
       </w:hyperlink>
     </w:p>
@@ -457,20 +655,31 @@
       <w:pPr>
         <w:pStyle w:val="Obsah1"/>
         <w:tabs>
-          <w:tab w:val="right" w:leader="dot" w:pos="440"/>
+          <w:tab w:val="left" w:pos="440"/>
           <w:tab w:val="right" w:leader="dot" w:pos="8296"/>
         </w:tabs>
-      </w:pPr>
-      <w:hyperlink w:anchor="_Toc29740919" w:history="1">
+        <w:rPr>
+          <w:rFonts w:asciiTheme="minorHAnsi" w:eastAsiaTheme="minorEastAsia" w:hAnsiTheme="minorHAnsi" w:cstheme="minorBidi"/>
+          <w:noProof/>
+          <w:color w:val="auto"/>
+          <w:kern w:val="0"/>
+          <w:sz w:val="22"/>
+          <w:szCs w:val="22"/>
+          <w:lang w:val="cs-CZ" w:eastAsia="cs-CZ" w:bidi="ar-SA"/>
+        </w:rPr>
+      </w:pPr>
+      <w:hyperlink w:anchor="_Toc29766460" w:history="1">
         <w:r>
           <w:rPr>
             <w:rStyle w:val="Hypertextovodkaz"/>
+            <w:noProof/>
           </w:rPr>
           <w:t>2</w:t>
         </w:r>
         <w:r>
           <w:rPr>
-            <w:rFonts w:ascii="Calibri" w:eastAsia="Times New Roman" w:hAnsi="Calibri" w:cs="Times New Roman"/>
+            <w:rFonts w:asciiTheme="minorHAnsi" w:eastAsiaTheme="minorEastAsia" w:hAnsiTheme="minorHAnsi" w:cstheme="minorBidi"/>
+            <w:noProof/>
             <w:color w:val="auto"/>
             <w:kern w:val="0"/>
             <w:sz w:val="22"/>
@@ -482,12 +691,50 @@
         <w:r>
           <w:rPr>
             <w:rStyle w:val="Hypertextovodkaz"/>
+            <w:noProof/>
           </w:rPr>
           <w:t>Analýza</w:t>
         </w:r>
         <w:r>
+          <w:rPr>
+            <w:noProof/>
+          </w:rPr>
           <w:tab/>
-          <w:t>3</w:t>
+        </w:r>
+        <w:r>
+          <w:rPr>
+            <w:noProof/>
+          </w:rPr>
+          <w:fldChar w:fldCharType="begin"/>
+        </w:r>
+        <w:r>
+          <w:rPr>
+            <w:noProof/>
+          </w:rPr>
+          <w:instrText xml:space="preserve"> PAGEREF _Toc29766460 \h </w:instrText>
+        </w:r>
+        <w:r>
+          <w:rPr>
+            <w:noProof/>
+          </w:rPr>
+        </w:r>
+        <w:r>
+          <w:rPr>
+            <w:noProof/>
+          </w:rPr>
+          <w:fldChar w:fldCharType="separate"/>
+        </w:r>
+        <w:r>
+          <w:rPr>
+            <w:noProof/>
+          </w:rPr>
+          <w:t>4</w:t>
+        </w:r>
+        <w:r>
+          <w:rPr>
+            <w:noProof/>
+          </w:rPr>
+          <w:fldChar w:fldCharType="end"/>
         </w:r>
       </w:hyperlink>
     </w:p>
@@ -495,20 +742,31 @@
       <w:pPr>
         <w:pStyle w:val="Obsah2"/>
         <w:tabs>
-          <w:tab w:val="right" w:leader="dot" w:pos="880"/>
+          <w:tab w:val="left" w:pos="880"/>
           <w:tab w:val="right" w:leader="dot" w:pos="8296"/>
         </w:tabs>
-      </w:pPr>
-      <w:hyperlink w:anchor="_Toc29740920" w:history="1">
+        <w:rPr>
+          <w:rFonts w:asciiTheme="minorHAnsi" w:eastAsiaTheme="minorEastAsia" w:hAnsiTheme="minorHAnsi" w:cstheme="minorBidi"/>
+          <w:noProof/>
+          <w:color w:val="auto"/>
+          <w:kern w:val="0"/>
+          <w:sz w:val="22"/>
+          <w:szCs w:val="22"/>
+          <w:lang w:val="cs-CZ" w:eastAsia="cs-CZ" w:bidi="ar-SA"/>
+        </w:rPr>
+      </w:pPr>
+      <w:hyperlink w:anchor="_Toc29766461" w:history="1">
         <w:r>
           <w:rPr>
             <w:rStyle w:val="Hypertextovodkaz"/>
+            <w:noProof/>
           </w:rPr>
           <w:t>2.1</w:t>
         </w:r>
         <w:r>
           <w:rPr>
-            <w:rFonts w:ascii="Calibri" w:eastAsia="Times New Roman" w:hAnsi="Calibri" w:cs="Times New Roman"/>
+            <w:rFonts w:asciiTheme="minorHAnsi" w:eastAsiaTheme="minorEastAsia" w:hAnsiTheme="minorHAnsi" w:cstheme="minorBidi"/>
+            <w:noProof/>
             <w:color w:val="auto"/>
             <w:kern w:val="0"/>
             <w:sz w:val="22"/>
@@ -520,12 +778,50 @@
         <w:r>
           <w:rPr>
             <w:rStyle w:val="Hypertextovodkaz"/>
+            <w:noProof/>
           </w:rPr>
           <w:t>Aktéři systému</w:t>
         </w:r>
         <w:r>
+          <w:rPr>
+            <w:noProof/>
+          </w:rPr>
           <w:tab/>
-          <w:t>3</w:t>
+        </w:r>
+        <w:r>
+          <w:rPr>
+            <w:noProof/>
+          </w:rPr>
+          <w:fldChar w:fldCharType="begin"/>
+        </w:r>
+        <w:r>
+          <w:rPr>
+            <w:noProof/>
+          </w:rPr>
+          <w:instrText xml:space="preserve"> PAGEREF _Toc29766461 \h </w:instrText>
+        </w:r>
+        <w:r>
+          <w:rPr>
+            <w:noProof/>
+          </w:rPr>
+        </w:r>
+        <w:r>
+          <w:rPr>
+            <w:noProof/>
+          </w:rPr>
+          <w:fldChar w:fldCharType="separate"/>
+        </w:r>
+        <w:r>
+          <w:rPr>
+            <w:noProof/>
+          </w:rPr>
+          <w:t>4</w:t>
+        </w:r>
+        <w:r>
+          <w:rPr>
+            <w:noProof/>
+          </w:rPr>
+          <w:fldChar w:fldCharType="end"/>
         </w:r>
       </w:hyperlink>
     </w:p>
@@ -533,20 +829,31 @@
       <w:pPr>
         <w:pStyle w:val="Obsah2"/>
         <w:tabs>
-          <w:tab w:val="right" w:leader="dot" w:pos="880"/>
+          <w:tab w:val="left" w:pos="880"/>
           <w:tab w:val="right" w:leader="dot" w:pos="8296"/>
         </w:tabs>
-      </w:pPr>
-      <w:hyperlink w:anchor="_Toc29740921" w:history="1">
+        <w:rPr>
+          <w:rFonts w:asciiTheme="minorHAnsi" w:eastAsiaTheme="minorEastAsia" w:hAnsiTheme="minorHAnsi" w:cstheme="minorBidi"/>
+          <w:noProof/>
+          <w:color w:val="auto"/>
+          <w:kern w:val="0"/>
+          <w:sz w:val="22"/>
+          <w:szCs w:val="22"/>
+          <w:lang w:val="cs-CZ" w:eastAsia="cs-CZ" w:bidi="ar-SA"/>
+        </w:rPr>
+      </w:pPr>
+      <w:hyperlink w:anchor="_Toc29766462" w:history="1">
         <w:r>
           <w:rPr>
             <w:rStyle w:val="Hypertextovodkaz"/>
+            <w:noProof/>
           </w:rPr>
           <w:t>2.2</w:t>
         </w:r>
         <w:r>
           <w:rPr>
-            <w:rFonts w:ascii="Calibri" w:eastAsia="Times New Roman" w:hAnsi="Calibri" w:cs="Times New Roman"/>
+            <w:rFonts w:asciiTheme="minorHAnsi" w:eastAsiaTheme="minorEastAsia" w:hAnsiTheme="minorHAnsi" w:cstheme="minorBidi"/>
+            <w:noProof/>
             <w:color w:val="auto"/>
             <w:kern w:val="0"/>
             <w:sz w:val="22"/>
@@ -558,12 +865,50 @@
         <w:r>
           <w:rPr>
             <w:rStyle w:val="Hypertextovodkaz"/>
+            <w:noProof/>
           </w:rPr>
           <w:t>UML use case diagram</w:t>
         </w:r>
         <w:r>
+          <w:rPr>
+            <w:noProof/>
+          </w:rPr>
           <w:tab/>
-          <w:t>3</w:t>
+        </w:r>
+        <w:r>
+          <w:rPr>
+            <w:noProof/>
+          </w:rPr>
+          <w:fldChar w:fldCharType="begin"/>
+        </w:r>
+        <w:r>
+          <w:rPr>
+            <w:noProof/>
+          </w:rPr>
+          <w:instrText xml:space="preserve"> PAGEREF _Toc29766462 \h </w:instrText>
+        </w:r>
+        <w:r>
+          <w:rPr>
+            <w:noProof/>
+          </w:rPr>
+        </w:r>
+        <w:r>
+          <w:rPr>
+            <w:noProof/>
+          </w:rPr>
+          <w:fldChar w:fldCharType="separate"/>
+        </w:r>
+        <w:r>
+          <w:rPr>
+            <w:noProof/>
+          </w:rPr>
+          <w:t>4</w:t>
+        </w:r>
+        <w:r>
+          <w:rPr>
+            <w:noProof/>
+          </w:rPr>
+          <w:fldChar w:fldCharType="end"/>
         </w:r>
       </w:hyperlink>
     </w:p>
@@ -571,20 +916,31 @@
       <w:pPr>
         <w:pStyle w:val="Obsah2"/>
         <w:tabs>
-          <w:tab w:val="right" w:leader="dot" w:pos="880"/>
+          <w:tab w:val="left" w:pos="880"/>
           <w:tab w:val="right" w:leader="dot" w:pos="8296"/>
         </w:tabs>
-      </w:pPr>
-      <w:hyperlink w:anchor="_Toc29740922" w:history="1">
+        <w:rPr>
+          <w:rFonts w:asciiTheme="minorHAnsi" w:eastAsiaTheme="minorEastAsia" w:hAnsiTheme="minorHAnsi" w:cstheme="minorBidi"/>
+          <w:noProof/>
+          <w:color w:val="auto"/>
+          <w:kern w:val="0"/>
+          <w:sz w:val="22"/>
+          <w:szCs w:val="22"/>
+          <w:lang w:val="cs-CZ" w:eastAsia="cs-CZ" w:bidi="ar-SA"/>
+        </w:rPr>
+      </w:pPr>
+      <w:hyperlink w:anchor="_Toc29766463" w:history="1">
         <w:r>
           <w:rPr>
             <w:rStyle w:val="Hypertextovodkaz"/>
+            <w:noProof/>
           </w:rPr>
           <w:t>2.3</w:t>
         </w:r>
         <w:r>
           <w:rPr>
-            <w:rFonts w:ascii="Calibri" w:eastAsia="Times New Roman" w:hAnsi="Calibri" w:cs="Times New Roman"/>
+            <w:rFonts w:asciiTheme="minorHAnsi" w:eastAsiaTheme="minorEastAsia" w:hAnsiTheme="minorHAnsi" w:cstheme="minorBidi"/>
+            <w:noProof/>
             <w:color w:val="auto"/>
             <w:kern w:val="0"/>
             <w:sz w:val="22"/>
@@ -596,12 +952,50 @@
         <w:r>
           <w:rPr>
             <w:rStyle w:val="Hypertextovodkaz"/>
+            <w:noProof/>
           </w:rPr>
           <w:t>UML Activity diagram</w:t>
         </w:r>
         <w:r>
+          <w:rPr>
+            <w:noProof/>
+          </w:rPr>
           <w:tab/>
+        </w:r>
+        <w:r>
+          <w:rPr>
+            <w:noProof/>
+          </w:rPr>
+          <w:fldChar w:fldCharType="begin"/>
+        </w:r>
+        <w:r>
+          <w:rPr>
+            <w:noProof/>
+          </w:rPr>
+          <w:instrText xml:space="preserve"> PAGEREF _Toc29766463 \h </w:instrText>
+        </w:r>
+        <w:r>
+          <w:rPr>
+            <w:noProof/>
+          </w:rPr>
+        </w:r>
+        <w:r>
+          <w:rPr>
+            <w:noProof/>
+          </w:rPr>
+          <w:fldChar w:fldCharType="separate"/>
+        </w:r>
+        <w:r>
+          <w:rPr>
+            <w:noProof/>
+          </w:rPr>
           <w:t>5</w:t>
+        </w:r>
+        <w:r>
+          <w:rPr>
+            <w:noProof/>
+          </w:rPr>
+          <w:fldChar w:fldCharType="end"/>
         </w:r>
       </w:hyperlink>
     </w:p>
@@ -609,20 +1003,31 @@
       <w:pPr>
         <w:pStyle w:val="Obsah2"/>
         <w:tabs>
-          <w:tab w:val="right" w:leader="dot" w:pos="880"/>
+          <w:tab w:val="left" w:pos="880"/>
           <w:tab w:val="right" w:leader="dot" w:pos="8296"/>
         </w:tabs>
-      </w:pPr>
-      <w:hyperlink w:anchor="_Toc29740923" w:history="1">
+        <w:rPr>
+          <w:rFonts w:asciiTheme="minorHAnsi" w:eastAsiaTheme="minorEastAsia" w:hAnsiTheme="minorHAnsi" w:cstheme="minorBidi"/>
+          <w:noProof/>
+          <w:color w:val="auto"/>
+          <w:kern w:val="0"/>
+          <w:sz w:val="22"/>
+          <w:szCs w:val="22"/>
+          <w:lang w:val="cs-CZ" w:eastAsia="cs-CZ" w:bidi="ar-SA"/>
+        </w:rPr>
+      </w:pPr>
+      <w:hyperlink w:anchor="_Toc29766464" w:history="1">
         <w:r>
           <w:rPr>
             <w:rStyle w:val="Hypertextovodkaz"/>
+            <w:noProof/>
           </w:rPr>
           <w:t>2.4</w:t>
         </w:r>
         <w:r>
           <w:rPr>
-            <w:rFonts w:ascii="Calibri" w:eastAsia="Times New Roman" w:hAnsi="Calibri" w:cs="Times New Roman"/>
+            <w:rFonts w:asciiTheme="minorHAnsi" w:eastAsiaTheme="minorEastAsia" w:hAnsiTheme="minorHAnsi" w:cstheme="minorBidi"/>
+            <w:noProof/>
             <w:color w:val="auto"/>
             <w:kern w:val="0"/>
             <w:sz w:val="22"/>
@@ -634,12 +1039,50 @@
         <w:r>
           <w:rPr>
             <w:rStyle w:val="Hypertextovodkaz"/>
+            <w:noProof/>
           </w:rPr>
           <w:t>Databázový model</w:t>
         </w:r>
         <w:r>
+          <w:rPr>
+            <w:noProof/>
+          </w:rPr>
           <w:tab/>
-          <w:t>6</w:t>
+        </w:r>
+        <w:r>
+          <w:rPr>
+            <w:noProof/>
+          </w:rPr>
+          <w:fldChar w:fldCharType="begin"/>
+        </w:r>
+        <w:r>
+          <w:rPr>
+            <w:noProof/>
+          </w:rPr>
+          <w:instrText xml:space="preserve"> PAGEREF _Toc29766464 \h </w:instrText>
+        </w:r>
+        <w:r>
+          <w:rPr>
+            <w:noProof/>
+          </w:rPr>
+        </w:r>
+        <w:r>
+          <w:rPr>
+            <w:noProof/>
+          </w:rPr>
+          <w:fldChar w:fldCharType="separate"/>
+        </w:r>
+        <w:r>
+          <w:rPr>
+            <w:noProof/>
+          </w:rPr>
+          <w:t>5</w:t>
+        </w:r>
+        <w:r>
+          <w:rPr>
+            <w:noProof/>
+          </w:rPr>
+          <w:fldChar w:fldCharType="end"/>
         </w:r>
       </w:hyperlink>
     </w:p>
@@ -647,20 +1090,31 @@
       <w:pPr>
         <w:pStyle w:val="Obsah1"/>
         <w:tabs>
-          <w:tab w:val="right" w:leader="dot" w:pos="440"/>
+          <w:tab w:val="left" w:pos="440"/>
           <w:tab w:val="right" w:leader="dot" w:pos="8296"/>
         </w:tabs>
-      </w:pPr>
-      <w:hyperlink w:anchor="_Toc29740924" w:history="1">
+        <w:rPr>
+          <w:rFonts w:asciiTheme="minorHAnsi" w:eastAsiaTheme="minorEastAsia" w:hAnsiTheme="minorHAnsi" w:cstheme="minorBidi"/>
+          <w:noProof/>
+          <w:color w:val="auto"/>
+          <w:kern w:val="0"/>
+          <w:sz w:val="22"/>
+          <w:szCs w:val="22"/>
+          <w:lang w:val="cs-CZ" w:eastAsia="cs-CZ" w:bidi="ar-SA"/>
+        </w:rPr>
+      </w:pPr>
+      <w:hyperlink w:anchor="_Toc29766465" w:history="1">
         <w:r>
           <w:rPr>
             <w:rStyle w:val="Hypertextovodkaz"/>
+            <w:noProof/>
           </w:rPr>
           <w:t>3</w:t>
         </w:r>
         <w:r>
           <w:rPr>
-            <w:rFonts w:ascii="Calibri" w:eastAsia="Times New Roman" w:hAnsi="Calibri" w:cs="Times New Roman"/>
+            <w:rFonts w:asciiTheme="minorHAnsi" w:eastAsiaTheme="minorEastAsia" w:hAnsiTheme="minorHAnsi" w:cstheme="minorBidi"/>
+            <w:noProof/>
             <w:color w:val="auto"/>
             <w:kern w:val="0"/>
             <w:sz w:val="22"/>
@@ -672,12 +1126,50 @@
         <w:r>
           <w:rPr>
             <w:rStyle w:val="Hypertextovodkaz"/>
+            <w:noProof/>
           </w:rPr>
           <w:t>Implementace</w:t>
         </w:r>
         <w:r>
+          <w:rPr>
+            <w:noProof/>
+          </w:rPr>
           <w:tab/>
+        </w:r>
+        <w:r>
+          <w:rPr>
+            <w:noProof/>
+          </w:rPr>
+          <w:fldChar w:fldCharType="begin"/>
+        </w:r>
+        <w:r>
+          <w:rPr>
+            <w:noProof/>
+          </w:rPr>
+          <w:instrText xml:space="preserve"> PAGEREF _Toc29766465 \h </w:instrText>
+        </w:r>
+        <w:r>
+          <w:rPr>
+            <w:noProof/>
+          </w:rPr>
+        </w:r>
+        <w:r>
+          <w:rPr>
+            <w:noProof/>
+          </w:rPr>
+          <w:fldChar w:fldCharType="separate"/>
+        </w:r>
+        <w:r>
+          <w:rPr>
+            <w:noProof/>
+          </w:rPr>
           <w:t>6</w:t>
+        </w:r>
+        <w:r>
+          <w:rPr>
+            <w:noProof/>
+          </w:rPr>
+          <w:fldChar w:fldCharType="end"/>
         </w:r>
       </w:hyperlink>
     </w:p>
@@ -685,20 +1177,31 @@
       <w:pPr>
         <w:pStyle w:val="Obsah2"/>
         <w:tabs>
-          <w:tab w:val="right" w:leader="dot" w:pos="880"/>
+          <w:tab w:val="left" w:pos="880"/>
           <w:tab w:val="right" w:leader="dot" w:pos="8296"/>
         </w:tabs>
-      </w:pPr>
-      <w:hyperlink w:anchor="_Toc29740925" w:history="1">
+        <w:rPr>
+          <w:rFonts w:asciiTheme="minorHAnsi" w:eastAsiaTheme="minorEastAsia" w:hAnsiTheme="minorHAnsi" w:cstheme="minorBidi"/>
+          <w:noProof/>
+          <w:color w:val="auto"/>
+          <w:kern w:val="0"/>
+          <w:sz w:val="22"/>
+          <w:szCs w:val="22"/>
+          <w:lang w:val="cs-CZ" w:eastAsia="cs-CZ" w:bidi="ar-SA"/>
+        </w:rPr>
+      </w:pPr>
+      <w:hyperlink w:anchor="_Toc29766466" w:history="1">
         <w:r>
           <w:rPr>
             <w:rStyle w:val="Hypertextovodkaz"/>
+            <w:noProof/>
           </w:rPr>
           <w:t>3.1</w:t>
         </w:r>
         <w:r>
           <w:rPr>
-            <w:rFonts w:ascii="Calibri" w:eastAsia="Times New Roman" w:hAnsi="Calibri" w:cs="Times New Roman"/>
+            <w:rFonts w:asciiTheme="minorHAnsi" w:eastAsiaTheme="minorEastAsia" w:hAnsiTheme="minorHAnsi" w:cstheme="minorBidi"/>
+            <w:noProof/>
             <w:color w:val="auto"/>
             <w:kern w:val="0"/>
             <w:sz w:val="22"/>
@@ -710,12 +1213,50 @@
         <w:r>
           <w:rPr>
             <w:rStyle w:val="Hypertextovodkaz"/>
+            <w:noProof/>
           </w:rPr>
           <w:t>Adresářová struktura</w:t>
         </w:r>
         <w:r>
+          <w:rPr>
+            <w:noProof/>
+          </w:rPr>
           <w:tab/>
+        </w:r>
+        <w:r>
+          <w:rPr>
+            <w:noProof/>
+          </w:rPr>
+          <w:fldChar w:fldCharType="begin"/>
+        </w:r>
+        <w:r>
+          <w:rPr>
+            <w:noProof/>
+          </w:rPr>
+          <w:instrText xml:space="preserve"> PAGEREF _Toc29766466 \h </w:instrText>
+        </w:r>
+        <w:r>
+          <w:rPr>
+            <w:noProof/>
+          </w:rPr>
+        </w:r>
+        <w:r>
+          <w:rPr>
+            <w:noProof/>
+          </w:rPr>
+          <w:fldChar w:fldCharType="separate"/>
+        </w:r>
+        <w:r>
+          <w:rPr>
+            <w:noProof/>
+          </w:rPr>
           <w:t>6</w:t>
+        </w:r>
+        <w:r>
+          <w:rPr>
+            <w:noProof/>
+          </w:rPr>
+          <w:fldChar w:fldCharType="end"/>
         </w:r>
       </w:hyperlink>
     </w:p>
@@ -723,20 +1264,31 @@
       <w:pPr>
         <w:pStyle w:val="Obsah2"/>
         <w:tabs>
-          <w:tab w:val="right" w:leader="dot" w:pos="880"/>
+          <w:tab w:val="left" w:pos="880"/>
           <w:tab w:val="right" w:leader="dot" w:pos="8296"/>
         </w:tabs>
-      </w:pPr>
-      <w:hyperlink w:anchor="_Toc29740926" w:history="1">
+        <w:rPr>
+          <w:rFonts w:asciiTheme="minorHAnsi" w:eastAsiaTheme="minorEastAsia" w:hAnsiTheme="minorHAnsi" w:cstheme="minorBidi"/>
+          <w:noProof/>
+          <w:color w:val="auto"/>
+          <w:kern w:val="0"/>
+          <w:sz w:val="22"/>
+          <w:szCs w:val="22"/>
+          <w:lang w:val="cs-CZ" w:eastAsia="cs-CZ" w:bidi="ar-SA"/>
+        </w:rPr>
+      </w:pPr>
+      <w:hyperlink w:anchor="_Toc29766467" w:history="1">
         <w:r>
           <w:rPr>
             <w:rStyle w:val="Hypertextovodkaz"/>
+            <w:noProof/>
           </w:rPr>
           <w:t>3.2</w:t>
         </w:r>
         <w:r>
           <w:rPr>
-            <w:rFonts w:ascii="Calibri" w:eastAsia="Times New Roman" w:hAnsi="Calibri" w:cs="Times New Roman"/>
+            <w:rFonts w:asciiTheme="minorHAnsi" w:eastAsiaTheme="minorEastAsia" w:hAnsiTheme="minorHAnsi" w:cstheme="minorBidi"/>
+            <w:noProof/>
             <w:color w:val="auto"/>
             <w:kern w:val="0"/>
             <w:sz w:val="22"/>
@@ -748,12 +1300,50 @@
         <w:r>
           <w:rPr>
             <w:rStyle w:val="Hypertextovodkaz"/>
+            <w:noProof/>
           </w:rPr>
           <w:t>Ukázky zdrojového kódu</w:t>
         </w:r>
         <w:r>
+          <w:rPr>
+            <w:noProof/>
+          </w:rPr>
           <w:tab/>
+        </w:r>
+        <w:r>
+          <w:rPr>
+            <w:noProof/>
+          </w:rPr>
+          <w:fldChar w:fldCharType="begin"/>
+        </w:r>
+        <w:r>
+          <w:rPr>
+            <w:noProof/>
+          </w:rPr>
+          <w:instrText xml:space="preserve"> PAGEREF _Toc29766467 \h </w:instrText>
+        </w:r>
+        <w:r>
+          <w:rPr>
+            <w:noProof/>
+          </w:rPr>
+        </w:r>
+        <w:r>
+          <w:rPr>
+            <w:noProof/>
+          </w:rPr>
+          <w:fldChar w:fldCharType="separate"/>
+        </w:r>
+        <w:r>
+          <w:rPr>
+            <w:noProof/>
+          </w:rPr>
           <w:t>6</w:t>
+        </w:r>
+        <w:r>
+          <w:rPr>
+            <w:noProof/>
+          </w:rPr>
+          <w:fldChar w:fldCharType="end"/>
         </w:r>
       </w:hyperlink>
     </w:p>
@@ -783,23 +1373,23 @@
       <w:pPr>
         <w:pStyle w:val="Nadpis1"/>
       </w:pPr>
-      <w:bookmarkStart w:id="0" w:name="__RefHeading__1089_899880927"/>
-      <w:bookmarkStart w:id="1" w:name="_Toc29740915"/>
+      <w:bookmarkStart w:id="1" w:name="__RefHeading__1089_899880927"/>
+      <w:bookmarkStart w:id="2" w:name="_Toc29766456"/>
       <w:proofErr w:type="spellStart"/>
       <w:r>
         <w:lastRenderedPageBreak/>
         <w:t>Úvod</w:t>
       </w:r>
-      <w:bookmarkEnd w:id="0"/>
       <w:bookmarkEnd w:id="1"/>
+      <w:bookmarkEnd w:id="2"/>
       <w:proofErr w:type="spellEnd"/>
     </w:p>
     <w:p>
       <w:pPr>
         <w:pStyle w:val="Nadpis2"/>
       </w:pPr>
-      <w:bookmarkStart w:id="2" w:name="__RefHeading___Toc335_231561371"/>
-      <w:bookmarkStart w:id="3" w:name="_Toc29740916"/>
+      <w:bookmarkStart w:id="3" w:name="__RefHeading___Toc335_231561371"/>
+      <w:bookmarkStart w:id="4" w:name="_Toc29766457"/>
       <w:proofErr w:type="spellStart"/>
       <w:r>
         <w:t>Popis</w:t>
@@ -812,8 +1402,8 @@
       <w:r>
         <w:t>aplikace</w:t>
       </w:r>
-      <w:bookmarkEnd w:id="2"/>
       <w:bookmarkEnd w:id="3"/>
+      <w:bookmarkEnd w:id="4"/>
       <w:proofErr w:type="spellEnd"/>
     </w:p>
     <w:p>
@@ -1098,13 +1688,13 @@
       <w:pPr>
         <w:pStyle w:val="Nadpis2"/>
       </w:pPr>
-      <w:bookmarkStart w:id="4" w:name="__RefHeading___Toc337_231561371"/>
-      <w:bookmarkStart w:id="5" w:name="_Toc29740917"/>
+      <w:bookmarkStart w:id="5" w:name="__RefHeading___Toc337_231561371"/>
+      <w:bookmarkStart w:id="6" w:name="_Toc29766458"/>
       <w:r>
         <w:t>Rich picture</w:t>
       </w:r>
-      <w:bookmarkEnd w:id="4"/>
       <w:bookmarkEnd w:id="5"/>
+      <w:bookmarkEnd w:id="6"/>
     </w:p>
     <w:p>
       <w:pPr>
@@ -1115,7 +1705,7 @@
           <w:noProof/>
         </w:rPr>
         <w:drawing>
-          <wp:inline distT="0" distB="0" distL="0" distR="0">
+          <wp:inline distT="0" distB="0" distL="0" distR="0" wp14:anchorId="61506D11" wp14:editId="6575156B">
             <wp:extent cx="5057140" cy="4174490"/>
             <wp:effectExtent l="0" t="0" r="0" b="0"/>
             <wp:docPr id="5" name="Obrázek 5"/>
@@ -1168,14 +1758,14 @@
       <w:pPr>
         <w:pStyle w:val="Nadpis2"/>
       </w:pPr>
-      <w:bookmarkStart w:id="6" w:name="__RefHeading___Toc339_231561371"/>
-      <w:bookmarkStart w:id="7" w:name="_Toc29740918"/>
+      <w:bookmarkStart w:id="7" w:name="__RefHeading___Toc339_231561371"/>
+      <w:bookmarkStart w:id="8" w:name="_Toc29766459"/>
       <w:proofErr w:type="spellStart"/>
       <w:r>
         <w:t>Architektura</w:t>
       </w:r>
-      <w:bookmarkEnd w:id="6"/>
       <w:bookmarkEnd w:id="7"/>
+      <w:bookmarkEnd w:id="8"/>
       <w:proofErr w:type="spellEnd"/>
     </w:p>
     <w:p>
@@ -1473,7 +2063,15 @@
       </w:r>
       <w:proofErr w:type="spellEnd"/>
       <w:r>
-        <w:t xml:space="preserve"> database </w:t>
+        <w:t xml:space="preserve"> </w:t>
+      </w:r>
+      <w:proofErr w:type="spellStart"/>
+      <w:r>
+        <w:t>databáze</w:t>
+      </w:r>
+      <w:proofErr w:type="spellEnd"/>
+      <w:r>
+        <w:t xml:space="preserve"> </w:t>
       </w:r>
       <w:proofErr w:type="gramStart"/>
       <w:r>
@@ -1530,6 +2128,57 @@
       <w:proofErr w:type="spellEnd"/>
       <w:r>
         <w:t xml:space="preserve"> MySQL Workbench.</w:t>
+      </w:r>
+      <w:r>
+        <w:t xml:space="preserve"> Pro </w:t>
+      </w:r>
+      <w:proofErr w:type="spellStart"/>
+      <w:r>
+        <w:t>úpravu</w:t>
+      </w:r>
+      <w:proofErr w:type="spellEnd"/>
+      <w:r>
+        <w:t xml:space="preserve"> </w:t>
+      </w:r>
+      <w:proofErr w:type="spellStart"/>
+      <w:r>
+        <w:t>vzhledu</w:t>
+      </w:r>
+      <w:proofErr w:type="spellEnd"/>
+      <w:r>
+        <w:t xml:space="preserve"> </w:t>
+      </w:r>
+      <w:proofErr w:type="spellStart"/>
+      <w:r>
+        <w:t>byla</w:t>
+      </w:r>
+      <w:proofErr w:type="spellEnd"/>
+      <w:r>
+        <w:t xml:space="preserve"> </w:t>
+      </w:r>
+      <w:proofErr w:type="spellStart"/>
+      <w:r>
+        <w:t>využita</w:t>
+      </w:r>
+      <w:proofErr w:type="spellEnd"/>
+      <w:r>
+        <w:t xml:space="preserve"> </w:t>
+      </w:r>
+      <w:proofErr w:type="spellStart"/>
+      <w:r>
+        <w:t>sada</w:t>
+      </w:r>
+      <w:proofErr w:type="spellEnd"/>
+      <w:r>
+        <w:t xml:space="preserve"> ikon a </w:t>
+      </w:r>
+      <w:proofErr w:type="spellStart"/>
+      <w:r>
+        <w:t>fontů</w:t>
+      </w:r>
+      <w:proofErr w:type="spellEnd"/>
+      <w:r>
+        <w:t xml:space="preserve"> Font Awesome.</w:t>
       </w:r>
     </w:p>
     <w:p>
@@ -1549,23 +2198,23 @@
       <w:pPr>
         <w:pStyle w:val="Nadpis1"/>
       </w:pPr>
-      <w:bookmarkStart w:id="8" w:name="__RefHeading__1233_899880927"/>
-      <w:bookmarkStart w:id="9" w:name="_Toc29740919"/>
+      <w:bookmarkStart w:id="9" w:name="__RefHeading__1233_899880927"/>
+      <w:bookmarkStart w:id="10" w:name="_Toc29766460"/>
       <w:proofErr w:type="spellStart"/>
       <w:r>
         <w:lastRenderedPageBreak/>
         <w:t>Analýza</w:t>
       </w:r>
-      <w:bookmarkEnd w:id="8"/>
       <w:bookmarkEnd w:id="9"/>
+      <w:bookmarkEnd w:id="10"/>
       <w:proofErr w:type="spellEnd"/>
     </w:p>
     <w:p>
       <w:pPr>
         <w:pStyle w:val="Nadpis2"/>
       </w:pPr>
-      <w:bookmarkStart w:id="10" w:name="__RefHeading___Toc341_231561371"/>
-      <w:bookmarkStart w:id="11" w:name="_Toc29740920"/>
+      <w:bookmarkStart w:id="11" w:name="__RefHeading___Toc341_231561371"/>
+      <w:bookmarkStart w:id="12" w:name="_Toc29766461"/>
       <w:proofErr w:type="spellStart"/>
       <w:r>
         <w:t>Aktéři</w:t>
@@ -1578,8 +2227,8 @@
       <w:r>
         <w:t>systému</w:t>
       </w:r>
-      <w:bookmarkEnd w:id="10"/>
       <w:bookmarkEnd w:id="11"/>
+      <w:bookmarkEnd w:id="12"/>
       <w:proofErr w:type="spellEnd"/>
     </w:p>
     <w:p>
@@ -1638,8 +2287,6 @@
       <w:r>
         <w:t>prohlížet</w:t>
       </w:r>
-      <w:bookmarkStart w:id="12" w:name="_GoBack"/>
-      <w:bookmarkEnd w:id="12"/>
       <w:proofErr w:type="spellEnd"/>
       <w:r>
         <w:t xml:space="preserve"> </w:t>
@@ -2181,67 +2828,67 @@
       </w:r>
       <w:proofErr w:type="spellStart"/>
       <w:r>
-        <w:t>může</w:t>
-      </w:r>
-      <w:proofErr w:type="spellEnd"/>
-      <w:r>
-        <w:t xml:space="preserve"> </w:t>
-      </w:r>
-      <w:proofErr w:type="spellStart"/>
-      <w:r>
-        <w:t>spravovat</w:t>
-      </w:r>
-      <w:proofErr w:type="spellEnd"/>
-      <w:r>
-        <w:t xml:space="preserve"> </w:t>
-      </w:r>
-      <w:proofErr w:type="spellStart"/>
-      <w:r>
-        <w:t>knihy</w:t>
+        <w:t>má</w:t>
+      </w:r>
+      <w:proofErr w:type="spellEnd"/>
+      <w:r>
+        <w:t xml:space="preserve"> </w:t>
+      </w:r>
+      <w:proofErr w:type="spellStart"/>
+      <w:r>
+        <w:t>na</w:t>
+      </w:r>
+      <w:proofErr w:type="spellEnd"/>
+      <w:r>
+        <w:t xml:space="preserve"> </w:t>
+      </w:r>
+      <w:proofErr w:type="spellStart"/>
+      <w:r>
+        <w:t>starosti</w:t>
+      </w:r>
+      <w:proofErr w:type="spellEnd"/>
+      <w:r>
+        <w:t xml:space="preserve"> </w:t>
+      </w:r>
+      <w:proofErr w:type="spellStart"/>
+      <w:r>
+        <w:t>správu</w:t>
+      </w:r>
+      <w:proofErr w:type="spellEnd"/>
+      <w:r>
+        <w:t xml:space="preserve"> </w:t>
+      </w:r>
+      <w:proofErr w:type="spellStart"/>
+      <w:r>
+        <w:t>knih</w:t>
       </w:r>
       <w:proofErr w:type="spellEnd"/>
       <w:r>
         <w:t>.</w:t>
       </w:r>
+      <w:bookmarkStart w:id="13" w:name="__RefHeading___Toc343_231561371"/>
     </w:p>
     <w:p>
       <w:pPr>
-        <w:suppressAutoHyphens w:val="0"/>
-        <w:rPr>
-          <w:rFonts w:ascii="CMU Serif" w:eastAsia="Times New Roman" w:hAnsi="CMU Serif" w:cs="Times New Roman"/>
-          <w:color w:val="333333"/>
-          <w:lang w:val="en-GB" w:bidi="ar-SA"/>
-        </w:rPr>
-      </w:pPr>
-      <w:r>
-        <w:br w:type="page"/>
-      </w:r>
-    </w:p>
-    <w:p>
-      <w:pPr>
         <w:pStyle w:val="Nadpis2"/>
       </w:pPr>
-      <w:bookmarkStart w:id="13" w:name="__RefHeading___Toc343_231561371"/>
-      <w:bookmarkStart w:id="14" w:name="_Toc29740921"/>
-      <w:r>
-        <w:lastRenderedPageBreak/>
-        <w:t>UML use case diagram</w:t>
-      </w:r>
-      <w:bookmarkEnd w:id="13"/>
-      <w:bookmarkEnd w:id="14"/>
-    </w:p>
-    <w:p>
-      <w:pPr>
-        <w:pStyle w:val="Normal-text-no-indention"/>
-      </w:pPr>
+      <w:bookmarkStart w:id="14" w:name="_Toc29766462"/>
       <w:r>
         <w:rPr>
           <w:noProof/>
         </w:rPr>
         <w:drawing>
-          <wp:inline distT="0" distB="0" distL="0" distR="0">
-            <wp:extent cx="4858385" cy="6010910"/>
-            <wp:effectExtent l="0" t="0" r="0" b="8890"/>
+          <wp:anchor distT="0" distB="0" distL="114300" distR="114300" simplePos="0" relativeHeight="251664896" behindDoc="0" locked="0" layoutInCell="1" allowOverlap="1" wp14:anchorId="67B39945" wp14:editId="700BE692">
+            <wp:simplePos x="0" y="0"/>
+            <wp:positionH relativeFrom="margin">
+              <wp:align>center</wp:align>
+            </wp:positionH>
+            <wp:positionV relativeFrom="page">
+              <wp:posOffset>4676775</wp:posOffset>
+            </wp:positionV>
+            <wp:extent cx="3781425" cy="4678292"/>
+            <wp:effectExtent l="0" t="0" r="0" b="8255"/>
+            <wp:wrapTopAndBottom/>
             <wp:docPr id="6" name="Obrázek 6"/>
             <wp:cNvGraphicFramePr>
               <a:graphicFrameLocks xmlns:a="http://schemas.openxmlformats.org/drawingml/2006/main" noChangeAspect="1"/>
@@ -2271,7 +2918,7 @@
                   <pic:spPr bwMode="auto">
                     <a:xfrm>
                       <a:off x="0" y="0"/>
-                      <a:ext cx="4858385" cy="6010910"/>
+                      <a:ext cx="3781425" cy="4678292"/>
                     </a:xfrm>
                     <a:prstGeom prst="rect">
                       <a:avLst/>
@@ -2284,13 +2931,26 @@
                 </pic:pic>
               </a:graphicData>
             </a:graphic>
-          </wp:inline>
+            <wp14:sizeRelH relativeFrom="page">
+              <wp14:pctWidth>0</wp14:pctWidth>
+            </wp14:sizeRelH>
+            <wp14:sizeRelV relativeFrom="page">
+              <wp14:pctHeight>0</wp14:pctHeight>
+            </wp14:sizeRelV>
+          </wp:anchor>
         </w:drawing>
       </w:r>
+      <w:r>
+        <w:t>UML use case diagram</w:t>
+      </w:r>
+      <w:bookmarkEnd w:id="14"/>
     </w:p>
     <w:p>
       <w:pPr>
-        <w:pStyle w:val="Normal-text-no-indention"/>
+        <w:ind w:firstLine="708"/>
+        <w:rPr>
+          <w:lang w:val="en-GB" w:bidi="ar-SA"/>
+        </w:rPr>
       </w:pPr>
     </w:p>
     <w:p>
@@ -2298,20 +2958,21 @@
         <w:pStyle w:val="Nadpis2"/>
       </w:pPr>
       <w:bookmarkStart w:id="15" w:name="__RefHeading___Toc345_231561371"/>
-      <w:bookmarkStart w:id="16" w:name="_Toc29740922"/>
+      <w:bookmarkStart w:id="16" w:name="_Toc29766463"/>
+      <w:bookmarkEnd w:id="13"/>
       <w:r>
         <w:rPr>
           <w:noProof/>
         </w:rPr>
         <w:lastRenderedPageBreak/>
         <w:drawing>
-          <wp:anchor distT="0" distB="0" distL="114300" distR="114300" simplePos="0" relativeHeight="251659776" behindDoc="0" locked="0" layoutInCell="1" allowOverlap="1" wp14:anchorId="4054B104">
+          <wp:anchor distT="0" distB="0" distL="114300" distR="114300" simplePos="0" relativeHeight="251659776" behindDoc="1" locked="0" layoutInCell="1" allowOverlap="1" wp14:anchorId="13996E92" wp14:editId="00339083">
             <wp:simplePos x="0" y="0"/>
             <wp:positionH relativeFrom="margin">
-              <wp:align>left</wp:align>
+              <wp:align>right</wp:align>
             </wp:positionH>
             <wp:positionV relativeFrom="paragraph">
-              <wp:posOffset>294005</wp:posOffset>
+              <wp:posOffset>246380</wp:posOffset>
             </wp:positionV>
             <wp:extent cx="5274310" cy="3853815"/>
             <wp:effectExtent l="0" t="0" r="2540" b="0"/>
@@ -2370,36 +3031,27 @@
       <w:r>
         <w:t>UML Activity diagram</w:t>
       </w:r>
+      <w:bookmarkStart w:id="17" w:name="__RefHeading___Toc347_231561371"/>
       <w:bookmarkEnd w:id="15"/>
       <w:bookmarkEnd w:id="16"/>
     </w:p>
     <w:p>
       <w:pPr>
-        <w:suppressAutoHyphens w:val="0"/>
-        <w:rPr>
-          <w:rFonts w:ascii="CMU Serif" w:eastAsia="CMU Serif" w:hAnsi="CMU Serif" w:cs="Arial"/>
-          <w:b/>
-          <w:bCs/>
-          <w:iCs/>
-          <w:color w:val="333333"/>
-          <w:sz w:val="26"/>
-          <w:szCs w:val="28"/>
-          <w:lang w:val="en-GB" w:bidi="ar-SA"/>
-        </w:rPr>
-      </w:pPr>
-      <w:bookmarkStart w:id="17" w:name="__RefHeading___Toc347_231561371"/>
-      <w:bookmarkStart w:id="18" w:name="_Toc29740923"/>
-      <w:r>
-        <w:br w:type="page"/>
-      </w:r>
+        <w:pStyle w:val="Nadpis2"/>
+        <w:numPr>
+          <w:ilvl w:val="0"/>
+          <w:numId w:val="0"/>
+        </w:numPr>
+        <w:ind w:left="576"/>
+      </w:pPr>
     </w:p>
     <w:p>
       <w:pPr>
         <w:pStyle w:val="Nadpis2"/>
       </w:pPr>
-      <w:proofErr w:type="spellStart"/>
-      <w:r>
-        <w:lastRenderedPageBreak/>
+      <w:bookmarkStart w:id="18" w:name="_Toc29766464"/>
+      <w:proofErr w:type="spellStart"/>
+      <w:r>
         <w:t>Databázový</w:t>
       </w:r>
       <w:proofErr w:type="spellEnd"/>
@@ -2418,7 +3070,7 @@
           <w:noProof/>
         </w:rPr>
         <w:drawing>
-          <wp:inline distT="0" distB="0" distL="0" distR="0">
+          <wp:inline distT="0" distB="0" distL="0" distR="0" wp14:anchorId="553BB147" wp14:editId="6E0CD9C4">
             <wp:extent cx="5274310" cy="3303905"/>
             <wp:effectExtent l="0" t="0" r="2540" b="0"/>
             <wp:docPr id="8" name="Obrázek 8"/>
@@ -2481,7 +3133,6 @@
         </w:rPr>
       </w:pPr>
       <w:bookmarkStart w:id="19" w:name="__RefHeading___Toc349_231561371"/>
-      <w:bookmarkStart w:id="20" w:name="_Toc29740924"/>
       <w:r>
         <w:br w:type="page"/>
       </w:r>
@@ -2490,6 +3141,7 @@
       <w:pPr>
         <w:pStyle w:val="Nadpis1"/>
       </w:pPr>
+      <w:bookmarkStart w:id="20" w:name="_Toc29766465"/>
       <w:proofErr w:type="spellStart"/>
       <w:r>
         <w:lastRenderedPageBreak/>
@@ -2504,7 +3156,208 @@
         <w:pStyle w:val="Nadpis2"/>
       </w:pPr>
       <w:bookmarkStart w:id="21" w:name="__RefHeading___Toc351_231561371"/>
-      <w:bookmarkStart w:id="22" w:name="_Toc29740925"/>
+      <w:bookmarkStart w:id="22" w:name="_Toc29766466"/>
+      <w:r>
+        <w:rPr>
+          <w:noProof/>
+        </w:rPr>
+        <w:drawing>
+          <wp:anchor distT="0" distB="0" distL="114300" distR="114300" simplePos="0" relativeHeight="251662848" behindDoc="0" locked="0" layoutInCell="1" allowOverlap="1" wp14:anchorId="2A107A77" wp14:editId="5536F59B">
+            <wp:simplePos x="0" y="0"/>
+            <wp:positionH relativeFrom="column">
+              <wp:posOffset>3187065</wp:posOffset>
+            </wp:positionH>
+            <wp:positionV relativeFrom="paragraph">
+              <wp:posOffset>266397</wp:posOffset>
+            </wp:positionV>
+            <wp:extent cx="1987550" cy="4798695"/>
+            <wp:effectExtent l="0" t="0" r="0" b="1905"/>
+            <wp:wrapTopAndBottom/>
+            <wp:docPr id="4" name="Obrázek 4"/>
+            <wp:cNvGraphicFramePr>
+              <a:graphicFrameLocks xmlns:a="http://schemas.openxmlformats.org/drawingml/2006/main" noChangeAspect="1"/>
+            </wp:cNvGraphicFramePr>
+            <a:graphic xmlns:a="http://schemas.openxmlformats.org/drawingml/2006/main">
+              <a:graphicData uri="http://schemas.openxmlformats.org/drawingml/2006/picture">
+                <pic:pic xmlns:pic="http://schemas.openxmlformats.org/drawingml/2006/picture">
+                  <pic:nvPicPr>
+                    <pic:cNvPr id="0" name="Picture 7"/>
+                    <pic:cNvPicPr>
+                      <a:picLocks noChangeAspect="1" noChangeArrowheads="1"/>
+                    </pic:cNvPicPr>
+                  </pic:nvPicPr>
+                  <pic:blipFill>
+                    <a:blip r:embed="rId12">
+                      <a:extLst>
+                        <a:ext uri="{28A0092B-C50C-407E-A947-70E740481C1C}">
+                          <a14:useLocalDpi xmlns:a14="http://schemas.microsoft.com/office/drawing/2010/main" val="0"/>
+                        </a:ext>
+                      </a:extLst>
+                    </a:blip>
+                    <a:srcRect/>
+                    <a:stretch>
+                      <a:fillRect/>
+                    </a:stretch>
+                  </pic:blipFill>
+                  <pic:spPr bwMode="auto">
+                    <a:xfrm>
+                      <a:off x="0" y="0"/>
+                      <a:ext cx="1987550" cy="4798695"/>
+                    </a:xfrm>
+                    <a:prstGeom prst="rect">
+                      <a:avLst/>
+                    </a:prstGeom>
+                    <a:noFill/>
+                    <a:ln>
+                      <a:noFill/>
+                    </a:ln>
+                  </pic:spPr>
+                </pic:pic>
+              </a:graphicData>
+            </a:graphic>
+            <wp14:sizeRelH relativeFrom="page">
+              <wp14:pctWidth>0</wp14:pctWidth>
+            </wp14:sizeRelH>
+            <wp14:sizeRelV relativeFrom="page">
+              <wp14:pctHeight>0</wp14:pctHeight>
+            </wp14:sizeRelV>
+          </wp:anchor>
+        </w:drawing>
+      </w:r>
+      <w:r>
+        <w:rPr>
+          <w:noProof/>
+        </w:rPr>
+        <w:drawing>
+          <wp:anchor distT="0" distB="0" distL="114300" distR="114300" simplePos="0" relativeHeight="251661824" behindDoc="0" locked="0" layoutInCell="1" allowOverlap="1" wp14:anchorId="425D57D2" wp14:editId="11FEEF01">
+            <wp:simplePos x="0" y="0"/>
+            <wp:positionH relativeFrom="column">
+              <wp:posOffset>1442002</wp:posOffset>
+            </wp:positionH>
+            <wp:positionV relativeFrom="paragraph">
+              <wp:posOffset>268274</wp:posOffset>
+            </wp:positionV>
+            <wp:extent cx="1769745" cy="4801870"/>
+            <wp:effectExtent l="0" t="0" r="1905" b="0"/>
+            <wp:wrapTopAndBottom/>
+            <wp:docPr id="3" name="Obrázek 3"/>
+            <wp:cNvGraphicFramePr>
+              <a:graphicFrameLocks xmlns:a="http://schemas.openxmlformats.org/drawingml/2006/main" noChangeAspect="1"/>
+            </wp:cNvGraphicFramePr>
+            <a:graphic xmlns:a="http://schemas.openxmlformats.org/drawingml/2006/main">
+              <a:graphicData uri="http://schemas.openxmlformats.org/drawingml/2006/picture">
+                <pic:pic xmlns:pic="http://schemas.openxmlformats.org/drawingml/2006/picture">
+                  <pic:nvPicPr>
+                    <pic:cNvPr id="0" name="Picture 5"/>
+                    <pic:cNvPicPr>
+                      <a:picLocks noChangeAspect="1" noChangeArrowheads="1"/>
+                    </pic:cNvPicPr>
+                  </pic:nvPicPr>
+                  <pic:blipFill>
+                    <a:blip r:embed="rId13">
+                      <a:extLst>
+                        <a:ext uri="{28A0092B-C50C-407E-A947-70E740481C1C}">
+                          <a14:useLocalDpi xmlns:a14="http://schemas.microsoft.com/office/drawing/2010/main" val="0"/>
+                        </a:ext>
+                      </a:extLst>
+                    </a:blip>
+                    <a:srcRect/>
+                    <a:stretch>
+                      <a:fillRect/>
+                    </a:stretch>
+                  </pic:blipFill>
+                  <pic:spPr bwMode="auto">
+                    <a:xfrm>
+                      <a:off x="0" y="0"/>
+                      <a:ext cx="1769745" cy="4801870"/>
+                    </a:xfrm>
+                    <a:prstGeom prst="rect">
+                      <a:avLst/>
+                    </a:prstGeom>
+                    <a:noFill/>
+                    <a:ln>
+                      <a:noFill/>
+                    </a:ln>
+                  </pic:spPr>
+                </pic:pic>
+              </a:graphicData>
+            </a:graphic>
+            <wp14:sizeRelH relativeFrom="page">
+              <wp14:pctWidth>0</wp14:pctWidth>
+            </wp14:sizeRelH>
+            <wp14:sizeRelV relativeFrom="page">
+              <wp14:pctHeight>0</wp14:pctHeight>
+            </wp14:sizeRelV>
+          </wp:anchor>
+        </w:drawing>
+      </w:r>
+      <w:r>
+        <w:rPr>
+          <w:noProof/>
+        </w:rPr>
+        <w:drawing>
+          <wp:anchor distT="0" distB="0" distL="114300" distR="114300" simplePos="0" relativeHeight="251660800" behindDoc="0" locked="0" layoutInCell="1" allowOverlap="1" wp14:anchorId="7C23B96C" wp14:editId="018D700E">
+            <wp:simplePos x="0" y="0"/>
+            <wp:positionH relativeFrom="margin">
+              <wp:posOffset>-199390</wp:posOffset>
+            </wp:positionH>
+            <wp:positionV relativeFrom="paragraph">
+              <wp:posOffset>267970</wp:posOffset>
+            </wp:positionV>
+            <wp:extent cx="1647825" cy="4802505"/>
+            <wp:effectExtent l="0" t="0" r="9525" b="0"/>
+            <wp:wrapTopAndBottom/>
+            <wp:docPr id="1" name="Obrázek 1"/>
+            <wp:cNvGraphicFramePr>
+              <a:graphicFrameLocks xmlns:a="http://schemas.openxmlformats.org/drawingml/2006/main" noChangeAspect="1"/>
+            </wp:cNvGraphicFramePr>
+            <a:graphic xmlns:a="http://schemas.openxmlformats.org/drawingml/2006/main">
+              <a:graphicData uri="http://schemas.openxmlformats.org/drawingml/2006/picture">
+                <pic:pic xmlns:pic="http://schemas.openxmlformats.org/drawingml/2006/picture">
+                  <pic:nvPicPr>
+                    <pic:cNvPr id="0" name="Picture 1"/>
+                    <pic:cNvPicPr>
+                      <a:picLocks noChangeAspect="1" noChangeArrowheads="1"/>
+                    </pic:cNvPicPr>
+                  </pic:nvPicPr>
+                  <pic:blipFill>
+                    <a:blip r:embed="rId14">
+                      <a:extLst>
+                        <a:ext uri="{28A0092B-C50C-407E-A947-70E740481C1C}">
+                          <a14:useLocalDpi xmlns:a14="http://schemas.microsoft.com/office/drawing/2010/main" val="0"/>
+                        </a:ext>
+                      </a:extLst>
+                    </a:blip>
+                    <a:srcRect/>
+                    <a:stretch>
+                      <a:fillRect/>
+                    </a:stretch>
+                  </pic:blipFill>
+                  <pic:spPr bwMode="auto">
+                    <a:xfrm>
+                      <a:off x="0" y="0"/>
+                      <a:ext cx="1647825" cy="4802505"/>
+                    </a:xfrm>
+                    <a:prstGeom prst="rect">
+                      <a:avLst/>
+                    </a:prstGeom>
+                    <a:noFill/>
+                    <a:ln>
+                      <a:noFill/>
+                    </a:ln>
+                  </pic:spPr>
+                </pic:pic>
+              </a:graphicData>
+            </a:graphic>
+            <wp14:sizeRelH relativeFrom="page">
+              <wp14:pctWidth>0</wp14:pctWidth>
+            </wp14:sizeRelH>
+            <wp14:sizeRelV relativeFrom="page">
+              <wp14:pctHeight>0</wp14:pctHeight>
+            </wp14:sizeRelV>
+          </wp:anchor>
+        </w:drawing>
+      </w:r>
       <w:proofErr w:type="spellStart"/>
       <w:r>
         <w:t>Adresářová</w:t>
@@ -2523,238 +3376,672 @@
     </w:p>
     <w:p>
       <w:pPr>
-        <w:pStyle w:val="Normal-text-no-indention"/>
-      </w:pPr>
-      <w:r>
-        <w:t xml:space="preserve">//Screen-shot </w:t>
-      </w:r>
-      <w:proofErr w:type="spellStart"/>
-      <w:r>
-        <w:t>adresářové</w:t>
-      </w:r>
-      <w:proofErr w:type="spellEnd"/>
-      <w:r>
-        <w:t xml:space="preserve"> </w:t>
-      </w:r>
-      <w:proofErr w:type="spellStart"/>
-      <w:r>
-        <w:t>struktury</w:t>
-      </w:r>
-      <w:proofErr w:type="spellEnd"/>
-      <w:r>
-        <w:t xml:space="preserve"> – </w:t>
-      </w:r>
-      <w:proofErr w:type="spellStart"/>
-      <w:r>
-        <w:t>vhodné</w:t>
-      </w:r>
-      <w:proofErr w:type="spellEnd"/>
-      <w:r>
-        <w:t xml:space="preserve"> </w:t>
-      </w:r>
-      <w:proofErr w:type="spellStart"/>
-      <w:r>
-        <w:t>vyexportovat</w:t>
-      </w:r>
-      <w:proofErr w:type="spellEnd"/>
-      <w:r>
-        <w:t xml:space="preserve"> z </w:t>
-      </w:r>
-      <w:proofErr w:type="spellStart"/>
-      <w:r>
-        <w:t>vývojového</w:t>
-      </w:r>
-      <w:proofErr w:type="spellEnd"/>
-      <w:r>
-        <w:t xml:space="preserve"> </w:t>
-      </w:r>
-      <w:proofErr w:type="spellStart"/>
-      <w:r>
-        <w:t>prostředí</w:t>
-      </w:r>
+        <w:pStyle w:val="Nadpis2"/>
+      </w:pPr>
+      <w:bookmarkStart w:id="23" w:name="__RefHeading___Toc353_231561371"/>
+      <w:bookmarkStart w:id="24" w:name="_Toc29766467"/>
+      <w:r>
+        <w:rPr>
+          <w:noProof/>
+        </w:rPr>
+        <mc:AlternateContent>
+          <mc:Choice Requires="wps">
+            <w:drawing>
+              <wp:anchor distT="0" distB="0" distL="114300" distR="114300" simplePos="0" relativeHeight="251667968" behindDoc="0" locked="0" layoutInCell="1" allowOverlap="1" wp14:anchorId="0ED8442F" wp14:editId="19BC76C0">
+                <wp:simplePos x="0" y="0"/>
+                <wp:positionH relativeFrom="margin">
+                  <wp:align>right</wp:align>
+                </wp:positionH>
+                <wp:positionV relativeFrom="paragraph">
+                  <wp:posOffset>8002270</wp:posOffset>
+                </wp:positionV>
+                <wp:extent cx="5536565" cy="635"/>
+                <wp:effectExtent l="0" t="0" r="6985" b="3810"/>
+                <wp:wrapTopAndBottom/>
+                <wp:docPr id="11" name="Textové pole 11"/>
+                <wp:cNvGraphicFramePr/>
+                <a:graphic xmlns:a="http://schemas.openxmlformats.org/drawingml/2006/main">
+                  <a:graphicData uri="http://schemas.microsoft.com/office/word/2010/wordprocessingShape">
+                    <wps:wsp>
+                      <wps:cNvSpPr txBox="1"/>
+                      <wps:spPr>
+                        <a:xfrm>
+                          <a:off x="0" y="0"/>
+                          <a:ext cx="5536565" cy="635"/>
+                        </a:xfrm>
+                        <a:prstGeom prst="rect">
+                          <a:avLst/>
+                        </a:prstGeom>
+                        <a:solidFill>
+                          <a:prstClr val="white"/>
+                        </a:solidFill>
+                        <a:ln>
+                          <a:noFill/>
+                        </a:ln>
+                      </wps:spPr>
+                      <wps:txbx>
+                        <w:txbxContent>
+                          <w:p>
+                            <w:pPr>
+                              <w:pStyle w:val="Titulek"/>
+                              <w:rPr>
+                                <w:rFonts w:eastAsia="CMU Serif" w:cs="Arial"/>
+                                <w:b/>
+                                <w:bCs/>
+                                <w:noProof/>
+                                <w:szCs w:val="28"/>
+                              </w:rPr>
+                            </w:pPr>
+                            <w:proofErr w:type="spellStart"/>
+                            <w:r>
+                              <w:t>Obr</w:t>
+                            </w:r>
+                            <w:r>
+                              <w:rPr>
+                                <w:rFonts w:hint="cs"/>
+                              </w:rPr>
+                              <w:t>á</w:t>
+                            </w:r>
+                            <w:r>
+                              <w:t>zek</w:t>
+                            </w:r>
+                            <w:proofErr w:type="spellEnd"/>
+                            <w:r>
+                              <w:t xml:space="preserve"> </w:t>
+                            </w:r>
+                            <w:r>
+                              <w:fldChar w:fldCharType="begin"/>
+                            </w:r>
+                            <w:r>
+                              <w:instrText xml:space="preserve"> SEQ Obrázek \* ARABIC </w:instrText>
+                            </w:r>
+                            <w:r>
+                              <w:fldChar w:fldCharType="separate"/>
+                            </w:r>
+                            <w:r>
+                              <w:rPr>
+                                <w:noProof/>
+                              </w:rPr>
+                              <w:t>1</w:t>
+                            </w:r>
+                            <w:r>
+                              <w:fldChar w:fldCharType="end"/>
+                            </w:r>
+                            <w:r>
+                              <w:t xml:space="preserve">: </w:t>
+                            </w:r>
+                            <w:proofErr w:type="spellStart"/>
+                            <w:r>
+                              <w:t>Ukázka</w:t>
+                            </w:r>
+                            <w:proofErr w:type="spellEnd"/>
+                            <w:r>
+                              <w:t xml:space="preserve"> </w:t>
+                            </w:r>
+                            <w:proofErr w:type="spellStart"/>
+                            <w:r>
+                              <w:t>exportu</w:t>
+                            </w:r>
+                            <w:proofErr w:type="spellEnd"/>
+                            <w:r>
+                              <w:t xml:space="preserve"> a </w:t>
+                            </w:r>
+                            <w:proofErr w:type="spellStart"/>
+                            <w:proofErr w:type="gramStart"/>
+                            <w:r>
+                              <w:t>stažení</w:t>
+                            </w:r>
+                            <w:proofErr w:type="spellEnd"/>
+                            <w:r>
+                              <w:t xml:space="preserve">  </w:t>
+                            </w:r>
+                            <w:proofErr w:type="spellStart"/>
+                            <w:r>
+                              <w:t>knih</w:t>
+                            </w:r>
+                            <w:proofErr w:type="spellEnd"/>
+                            <w:proofErr w:type="gramEnd"/>
+                          </w:p>
+                        </w:txbxContent>
+                      </wps:txbx>
+                      <wps:bodyPr rot="0" spcFirstLastPara="0" vertOverflow="overflow" horzOverflow="overflow" vert="horz" wrap="square" lIns="0" tIns="0" rIns="0" bIns="0" numCol="1" spcCol="0" rtlCol="0" fromWordArt="0" anchor="t" anchorCtr="0" forceAA="0" compatLnSpc="1">
+                        <a:prstTxWarp prst="textNoShape">
+                          <a:avLst/>
+                        </a:prstTxWarp>
+                        <a:spAutoFit/>
+                      </wps:bodyPr>
+                    </wps:wsp>
+                  </a:graphicData>
+                </a:graphic>
+                <wp14:sizeRelH relativeFrom="margin">
+                  <wp14:pctWidth>0</wp14:pctWidth>
+                </wp14:sizeRelH>
+              </wp:anchor>
+            </w:drawing>
+          </mc:Choice>
+          <mc:Fallback>
+            <w:pict>
+              <v:shapetype w14:anchorId="0ED8442F" id="_x0000_t202" coordsize="21600,21600" o:spt="202" path="m,l,21600r21600,l21600,xe">
+                <v:stroke joinstyle="miter"/>
+                <v:path gradientshapeok="t" o:connecttype="rect"/>
+              </v:shapetype>
+              <v:shape id="Textové pole 11" o:spid="_x0000_s1026" type="#_x0000_t202" style="position:absolute;left:0;text-align:left;margin-left:384.75pt;margin-top:630.1pt;width:435.95pt;height:.05pt;z-index:251667968;visibility:visible;mso-wrap-style:square;mso-width-percent:0;mso-wrap-distance-left:9pt;mso-wrap-distance-top:0;mso-wrap-distance-right:9pt;mso-wrap-distance-bottom:0;mso-position-horizontal:right;mso-position-horizontal-relative:margin;mso-position-vertical:absolute;mso-position-vertical-relative:text;mso-width-percent:0;mso-width-relative:margin;v-text-anchor:top" o:gfxdata="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" stroked="f">
+                <v:textbox style="mso-fit-shape-to-text:t" inset="0,0,0,0">
+                  <w:txbxContent>
+                    <w:p>
+                      <w:pPr>
+                        <w:pStyle w:val="Titulek"/>
+                        <w:rPr>
+                          <w:rFonts w:eastAsia="CMU Serif" w:cs="Arial"/>
+                          <w:b/>
+                          <w:bCs/>
+                          <w:noProof/>
+                          <w:szCs w:val="28"/>
+                        </w:rPr>
+                      </w:pPr>
+                      <w:proofErr w:type="spellStart"/>
+                      <w:r>
+                        <w:t>Obr</w:t>
+                      </w:r>
+                      <w:r>
+                        <w:rPr>
+                          <w:rFonts w:hint="cs"/>
+                        </w:rPr>
+                        <w:t>á</w:t>
+                      </w:r>
+                      <w:r>
+                        <w:t>zek</w:t>
+                      </w:r>
+                      <w:proofErr w:type="spellEnd"/>
+                      <w:r>
+                        <w:t xml:space="preserve"> </w:t>
+                      </w:r>
+                      <w:r>
+                        <w:fldChar w:fldCharType="begin"/>
+                      </w:r>
+                      <w:r>
+                        <w:instrText xml:space="preserve"> SEQ Obrázek \* ARABIC </w:instrText>
+                      </w:r>
+                      <w:r>
+                        <w:fldChar w:fldCharType="separate"/>
+                      </w:r>
+                      <w:r>
+                        <w:rPr>
+                          <w:noProof/>
+                        </w:rPr>
+                        <w:t>1</w:t>
+                      </w:r>
+                      <w:r>
+                        <w:fldChar w:fldCharType="end"/>
+                      </w:r>
+                      <w:r>
+                        <w:t xml:space="preserve">: </w:t>
+                      </w:r>
+                      <w:proofErr w:type="spellStart"/>
+                      <w:r>
+                        <w:t>Ukázka</w:t>
+                      </w:r>
+                      <w:proofErr w:type="spellEnd"/>
+                      <w:r>
+                        <w:t xml:space="preserve"> </w:t>
+                      </w:r>
+                      <w:proofErr w:type="spellStart"/>
+                      <w:r>
+                        <w:t>exportu</w:t>
+                      </w:r>
+                      <w:proofErr w:type="spellEnd"/>
+                      <w:r>
+                        <w:t xml:space="preserve"> a </w:t>
+                      </w:r>
+                      <w:proofErr w:type="spellStart"/>
+                      <w:proofErr w:type="gramStart"/>
+                      <w:r>
+                        <w:t>stažení</w:t>
+                      </w:r>
+                      <w:proofErr w:type="spellEnd"/>
+                      <w:r>
+                        <w:t xml:space="preserve">  </w:t>
+                      </w:r>
+                      <w:proofErr w:type="spellStart"/>
+                      <w:r>
+                        <w:t>knih</w:t>
+                      </w:r>
+                      <w:proofErr w:type="spellEnd"/>
+                      <w:proofErr w:type="gramEnd"/>
+                    </w:p>
+                  </w:txbxContent>
+                </v:textbox>
+                <w10:wrap type="topAndBottom" anchorx="margin"/>
+              </v:shape>
+            </w:pict>
+          </mc:Fallback>
+        </mc:AlternateContent>
+      </w:r>
+      <w:r>
+        <w:rPr>
+          <w:noProof/>
+        </w:rPr>
+        <w:drawing>
+          <wp:anchor distT="0" distB="0" distL="114300" distR="114300" simplePos="0" relativeHeight="251665920" behindDoc="0" locked="0" layoutInCell="1" allowOverlap="1" wp14:anchorId="39B72452" wp14:editId="41F92A4B">
+            <wp:simplePos x="0" y="0"/>
+            <wp:positionH relativeFrom="column">
+              <wp:posOffset>-267894</wp:posOffset>
+            </wp:positionH>
+            <wp:positionV relativeFrom="paragraph">
+              <wp:posOffset>5173980</wp:posOffset>
+            </wp:positionV>
+            <wp:extent cx="5503545" cy="2845435"/>
+            <wp:effectExtent l="0" t="0" r="1905" b="0"/>
+            <wp:wrapTopAndBottom/>
+            <wp:docPr id="10" name="Obrázek 10"/>
+            <wp:cNvGraphicFramePr>
+              <a:graphicFrameLocks xmlns:a="http://schemas.openxmlformats.org/drawingml/2006/main" noChangeAspect="1"/>
+            </wp:cNvGraphicFramePr>
+            <a:graphic xmlns:a="http://schemas.openxmlformats.org/drawingml/2006/main">
+              <a:graphicData uri="http://schemas.openxmlformats.org/drawingml/2006/picture">
+                <pic:pic xmlns:pic="http://schemas.openxmlformats.org/drawingml/2006/picture">
+                  <pic:nvPicPr>
+                    <pic:cNvPr id="0" name="Picture 11"/>
+                    <pic:cNvPicPr>
+                      <a:picLocks noChangeAspect="1" noChangeArrowheads="1"/>
+                    </pic:cNvPicPr>
+                  </pic:nvPicPr>
+                  <pic:blipFill>
+                    <a:blip r:embed="rId15">
+                      <a:extLst>
+                        <a:ext uri="{28A0092B-C50C-407E-A947-70E740481C1C}">
+                          <a14:useLocalDpi xmlns:a14="http://schemas.microsoft.com/office/drawing/2010/main" val="0"/>
+                        </a:ext>
+                      </a:extLst>
+                    </a:blip>
+                    <a:srcRect/>
+                    <a:stretch>
+                      <a:fillRect/>
+                    </a:stretch>
+                  </pic:blipFill>
+                  <pic:spPr bwMode="auto">
+                    <a:xfrm>
+                      <a:off x="0" y="0"/>
+                      <a:ext cx="5503545" cy="2845435"/>
+                    </a:xfrm>
+                    <a:prstGeom prst="rect">
+                      <a:avLst/>
+                    </a:prstGeom>
+                    <a:noFill/>
+                    <a:ln>
+                      <a:noFill/>
+                    </a:ln>
+                  </pic:spPr>
+                </pic:pic>
+              </a:graphicData>
+            </a:graphic>
+            <wp14:sizeRelH relativeFrom="margin">
+              <wp14:pctWidth>0</wp14:pctWidth>
+            </wp14:sizeRelH>
+            <wp14:sizeRelV relativeFrom="margin">
+              <wp14:pctHeight>0</wp14:pctHeight>
+            </wp14:sizeRelV>
+          </wp:anchor>
+        </w:drawing>
+      </w:r>
+      <w:proofErr w:type="spellStart"/>
+      <w:r>
+        <w:t>Ukázky</w:t>
+      </w:r>
+      <w:proofErr w:type="spellEnd"/>
+      <w:r>
+        <w:t xml:space="preserve"> </w:t>
+      </w:r>
+      <w:proofErr w:type="spellStart"/>
+      <w:r>
+        <w:t>zdrojového</w:t>
+      </w:r>
+      <w:proofErr w:type="spellEnd"/>
+      <w:r>
+        <w:t xml:space="preserve"> </w:t>
+      </w:r>
+      <w:proofErr w:type="spellStart"/>
+      <w:r>
+        <w:t>kódu</w:t>
+      </w:r>
+      <w:bookmarkEnd w:id="23"/>
+      <w:bookmarkEnd w:id="24"/>
       <w:proofErr w:type="spellEnd"/>
     </w:p>
     <w:p>
       <w:pPr>
-        <w:pStyle w:val="Nadpis2"/>
-      </w:pPr>
-      <w:bookmarkStart w:id="23" w:name="__RefHeading___Toc353_231561371"/>
-      <w:bookmarkStart w:id="24" w:name="_Toc29740926"/>
-      <w:proofErr w:type="spellStart"/>
-      <w:r>
-        <w:t>Ukázky</w:t>
-      </w:r>
-      <w:proofErr w:type="spellEnd"/>
-      <w:r>
-        <w:t xml:space="preserve"> </w:t>
-      </w:r>
-      <w:proofErr w:type="spellStart"/>
-      <w:r>
-        <w:t>zdrojového</w:t>
-      </w:r>
-      <w:proofErr w:type="spellEnd"/>
-      <w:r>
-        <w:t xml:space="preserve"> </w:t>
-      </w:r>
-      <w:proofErr w:type="spellStart"/>
-      <w:r>
-        <w:t>kódu</w:t>
-      </w:r>
-      <w:bookmarkEnd w:id="23"/>
-      <w:bookmarkEnd w:id="24"/>
-      <w:proofErr w:type="spellEnd"/>
-    </w:p>
-    <w:p>
-      <w:pPr>
         <w:pStyle w:val="Normal-text-no-indention"/>
       </w:pPr>
       <w:r>
-        <w:t xml:space="preserve">// </w:t>
-      </w:r>
-      <w:proofErr w:type="spellStart"/>
-      <w:r>
-        <w:t>zde</w:t>
-      </w:r>
-      <w:proofErr w:type="spellEnd"/>
-      <w:r>
-        <w:t xml:space="preserve"> </w:t>
-      </w:r>
-      <w:proofErr w:type="spellStart"/>
-      <w:r>
-        <w:t>budou</w:t>
-      </w:r>
-      <w:proofErr w:type="spellEnd"/>
-      <w:r>
-        <w:t xml:space="preserve"> </w:t>
-      </w:r>
-      <w:proofErr w:type="spellStart"/>
-      <w:r>
-        <w:t>pouze</w:t>
-      </w:r>
-      <w:proofErr w:type="spellEnd"/>
-      <w:r>
-        <w:t xml:space="preserve"> </w:t>
-      </w:r>
-      <w:proofErr w:type="spellStart"/>
-      <w:r>
-        <w:t>zajímavé</w:t>
-      </w:r>
-      <w:proofErr w:type="spellEnd"/>
-      <w:r>
-        <w:t xml:space="preserve"> </w:t>
-      </w:r>
-      <w:proofErr w:type="spellStart"/>
-      <w:r>
-        <w:t>ukázky</w:t>
-      </w:r>
-      <w:proofErr w:type="spellEnd"/>
-      <w:r>
-        <w:t xml:space="preserve"> </w:t>
-      </w:r>
-      <w:proofErr w:type="spellStart"/>
-      <w:r>
-        <w:t>zdrojového</w:t>
-      </w:r>
-      <w:proofErr w:type="spellEnd"/>
-      <w:r>
-        <w:t xml:space="preserve"> </w:t>
-      </w:r>
-      <w:proofErr w:type="spellStart"/>
-      <w:r>
-        <w:t>kódu</w:t>
-      </w:r>
-      <w:proofErr w:type="spellEnd"/>
-      <w:r>
-        <w:t xml:space="preserve"> – </w:t>
-      </w:r>
-      <w:proofErr w:type="spellStart"/>
-      <w:r>
-        <w:t>nepočítá</w:t>
-      </w:r>
-      <w:proofErr w:type="spellEnd"/>
-      <w:r>
-        <w:t xml:space="preserve"> se </w:t>
-      </w:r>
-      <w:proofErr w:type="spellStart"/>
-      <w:r>
-        <w:t>mezi</w:t>
-      </w:r>
-      <w:proofErr w:type="spellEnd"/>
-      <w:r>
-        <w:t xml:space="preserve"> </w:t>
-      </w:r>
-      <w:proofErr w:type="spellStart"/>
-      <w:r>
-        <w:t>ně</w:t>
-      </w:r>
-      <w:proofErr w:type="spellEnd"/>
-      <w:r>
-        <w:t xml:space="preserve"> </w:t>
-      </w:r>
-      <w:proofErr w:type="spellStart"/>
-      <w:r>
-        <w:t>kód</w:t>
-      </w:r>
-      <w:proofErr w:type="spellEnd"/>
-      <w:r>
-        <w:t xml:space="preserve"> pro </w:t>
-      </w:r>
-      <w:proofErr w:type="spellStart"/>
-      <w:r>
-        <w:t>přihlášení</w:t>
-      </w:r>
-      <w:proofErr w:type="spellEnd"/>
-      <w:r>
-        <w:t xml:space="preserve">, </w:t>
-      </w:r>
-      <w:proofErr w:type="spellStart"/>
-      <w:r>
-        <w:t>nebo</w:t>
-      </w:r>
-      <w:proofErr w:type="spellEnd"/>
-      <w:r>
-        <w:t xml:space="preserve"> </w:t>
-      </w:r>
-      <w:proofErr w:type="spellStart"/>
-      <w:r>
-        <w:t>registraci</w:t>
-      </w:r>
-      <w:proofErr w:type="spellEnd"/>
-      <w:r>
-        <w:t xml:space="preserve"> do </w:t>
-      </w:r>
-      <w:proofErr w:type="spellStart"/>
-      <w:r>
-        <w:t>systému</w:t>
-      </w:r>
-      <w:proofErr w:type="spellEnd"/>
-    </w:p>
-    <w:p>
-      <w:pPr>
-        <w:pStyle w:val="Normal-text-no-indention"/>
-      </w:pPr>
-      <w:r>
-        <w:t>//</w:t>
-      </w:r>
-      <w:proofErr w:type="spellStart"/>
-      <w:r>
-        <w:t>vhodné</w:t>
-      </w:r>
-      <w:proofErr w:type="spellEnd"/>
-      <w:r>
-        <w:t xml:space="preserve"> </w:t>
-      </w:r>
-      <w:proofErr w:type="spellStart"/>
-      <w:r>
-        <w:t>udělat</w:t>
-      </w:r>
-      <w:proofErr w:type="spellEnd"/>
-      <w:r>
-        <w:t xml:space="preserve"> screenshot z IDE</w:t>
+        <w:rPr>
+          <w:noProof/>
+        </w:rPr>
+        <w:lastRenderedPageBreak/>
+        <mc:AlternateContent>
+          <mc:Choice Requires="wps">
+            <w:drawing>
+              <wp:anchor distT="0" distB="0" distL="114300" distR="114300" simplePos="0" relativeHeight="251671040" behindDoc="0" locked="0" layoutInCell="1" allowOverlap="1" wp14:anchorId="21D4AA72" wp14:editId="769B9048">
+                <wp:simplePos x="0" y="0"/>
+                <wp:positionH relativeFrom="column">
+                  <wp:posOffset>-252730</wp:posOffset>
+                </wp:positionH>
+                <wp:positionV relativeFrom="paragraph">
+                  <wp:posOffset>3635426</wp:posOffset>
+                </wp:positionV>
+                <wp:extent cx="5686425" cy="635"/>
+                <wp:effectExtent l="0" t="0" r="9525" b="3810"/>
+                <wp:wrapTopAndBottom/>
+                <wp:docPr id="13" name="Textové pole 13"/>
+                <wp:cNvGraphicFramePr/>
+                <a:graphic xmlns:a="http://schemas.openxmlformats.org/drawingml/2006/main">
+                  <a:graphicData uri="http://schemas.microsoft.com/office/word/2010/wordprocessingShape">
+                    <wps:wsp>
+                      <wps:cNvSpPr txBox="1"/>
+                      <wps:spPr>
+                        <a:xfrm>
+                          <a:off x="0" y="0"/>
+                          <a:ext cx="5686425" cy="635"/>
+                        </a:xfrm>
+                        <a:prstGeom prst="rect">
+                          <a:avLst/>
+                        </a:prstGeom>
+                        <a:solidFill>
+                          <a:prstClr val="white"/>
+                        </a:solidFill>
+                        <a:ln>
+                          <a:noFill/>
+                        </a:ln>
+                      </wps:spPr>
+                      <wps:txbx>
+                        <w:txbxContent>
+                          <w:p>
+                            <w:pPr>
+                              <w:pStyle w:val="Titulek"/>
+                              <w:rPr>
+                                <w:rFonts w:cs="Times New Roman"/>
+                                <w:noProof/>
+                                <w:sz w:val="24"/>
+                                <w:szCs w:val="24"/>
+                              </w:rPr>
+                            </w:pPr>
+                            <w:proofErr w:type="spellStart"/>
+                            <w:r>
+                              <w:t>Obr</w:t>
+                            </w:r>
+                            <w:r>
+                              <w:rPr>
+                                <w:rFonts w:hint="eastAsia"/>
+                              </w:rPr>
+                              <w:t>á</w:t>
+                            </w:r>
+                            <w:r>
+                              <w:t>zek</w:t>
+                            </w:r>
+                            <w:proofErr w:type="spellEnd"/>
+                            <w:r>
+                              <w:t xml:space="preserve"> </w:t>
+                            </w:r>
+                            <w:r>
+                              <w:fldChar w:fldCharType="begin"/>
+                            </w:r>
+                            <w:r>
+                              <w:instrText xml:space="preserve"> SEQ Obrázek \* ARABIC </w:instrText>
+                            </w:r>
+                            <w:r>
+                              <w:fldChar w:fldCharType="separate"/>
+                            </w:r>
+                            <w:r>
+                              <w:rPr>
+                                <w:noProof/>
+                              </w:rPr>
+                              <w:t>2</w:t>
+                            </w:r>
+                            <w:r>
+                              <w:fldChar w:fldCharType="end"/>
+                            </w:r>
+                            <w:r>
+                              <w:t xml:space="preserve">: </w:t>
+                            </w:r>
+                            <w:proofErr w:type="spellStart"/>
+                            <w:r>
+                              <w:t>Ukázka</w:t>
+                            </w:r>
+                            <w:proofErr w:type="spellEnd"/>
+                            <w:r>
+                              <w:t xml:space="preserve"> </w:t>
+                            </w:r>
+                            <w:proofErr w:type="spellStart"/>
+                            <w:r>
+                              <w:t>výpisu</w:t>
+                            </w:r>
+                            <w:proofErr w:type="spellEnd"/>
+                            <w:r>
+                              <w:t xml:space="preserve"> </w:t>
+                            </w:r>
+                            <w:proofErr w:type="spellStart"/>
+                            <w:r>
+                              <w:t>jednotlivých</w:t>
+                            </w:r>
+                            <w:proofErr w:type="spellEnd"/>
+                            <w:r>
+                              <w:t xml:space="preserve"> </w:t>
+                            </w:r>
+                            <w:proofErr w:type="spellStart"/>
+                            <w:r>
+                              <w:t>knih</w:t>
+                            </w:r>
+                            <w:proofErr w:type="spellEnd"/>
+                            <w:r>
+                              <w:t xml:space="preserve"> a </w:t>
+                            </w:r>
+                            <w:proofErr w:type="spellStart"/>
+                            <w:r>
+                              <w:t>realizace</w:t>
+                            </w:r>
+                            <w:proofErr w:type="spellEnd"/>
+                            <w:r>
+                              <w:t xml:space="preserve"> </w:t>
+                            </w:r>
+                            <w:proofErr w:type="spellStart"/>
+                            <w:r>
+                              <w:t>vyhledávání</w:t>
+                            </w:r>
+                            <w:proofErr w:type="spellEnd"/>
+                          </w:p>
+                        </w:txbxContent>
+                      </wps:txbx>
+                      <wps:bodyPr rot="0" spcFirstLastPara="0" vertOverflow="overflow" horzOverflow="overflow" vert="horz" wrap="square" lIns="0" tIns="0" rIns="0" bIns="0" numCol="1" spcCol="0" rtlCol="0" fromWordArt="0" anchor="t" anchorCtr="0" forceAA="0" compatLnSpc="1">
+                        <a:prstTxWarp prst="textNoShape">
+                          <a:avLst/>
+                        </a:prstTxWarp>
+                        <a:spAutoFit/>
+                      </wps:bodyPr>
+                    </wps:wsp>
+                  </a:graphicData>
+                </a:graphic>
+                <wp14:sizeRelH relativeFrom="margin">
+                  <wp14:pctWidth>0</wp14:pctWidth>
+                </wp14:sizeRelH>
+              </wp:anchor>
+            </w:drawing>
+          </mc:Choice>
+          <mc:Fallback>
+            <w:pict>
+              <v:shape w14:anchorId="21D4AA72" id="Textové pole 13" o:spid="_x0000_s1027" type="#_x0000_t202" style="position:absolute;margin-left:-19.9pt;margin-top:286.25pt;width:447.75pt;height:.05pt;z-index:251671040;visibility:visible;mso-wrap-style:square;mso-width-percent:0;mso-wrap-distance-left:9pt;mso-wrap-distance-top:0;mso-wrap-distance-right:9pt;mso-wrap-distance-bottom:0;mso-position-horizontal:absolute;mso-position-horizontal-relative:text;mso-position-vertical:absolute;mso-position-vertical-relative:text;mso-width-percent:0;mso-width-relative:margin;v-text-anchor:top" o:gfxdata="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" stroked="f">
+                <v:textbox style="mso-fit-shape-to-text:t" inset="0,0,0,0">
+                  <w:txbxContent>
+                    <w:p>
+                      <w:pPr>
+                        <w:pStyle w:val="Titulek"/>
+                        <w:rPr>
+                          <w:rFonts w:cs="Times New Roman"/>
+                          <w:noProof/>
+                          <w:sz w:val="24"/>
+                          <w:szCs w:val="24"/>
+                        </w:rPr>
+                      </w:pPr>
+                      <w:proofErr w:type="spellStart"/>
+                      <w:r>
+                        <w:t>Obr</w:t>
+                      </w:r>
+                      <w:r>
+                        <w:rPr>
+                          <w:rFonts w:hint="eastAsia"/>
+                        </w:rPr>
+                        <w:t>á</w:t>
+                      </w:r>
+                      <w:r>
+                        <w:t>zek</w:t>
+                      </w:r>
+                      <w:proofErr w:type="spellEnd"/>
+                      <w:r>
+                        <w:t xml:space="preserve"> </w:t>
+                      </w:r>
+                      <w:r>
+                        <w:fldChar w:fldCharType="begin"/>
+                      </w:r>
+                      <w:r>
+                        <w:instrText xml:space="preserve"> SEQ Obrázek \* ARABIC </w:instrText>
+                      </w:r>
+                      <w:r>
+                        <w:fldChar w:fldCharType="separate"/>
+                      </w:r>
+                      <w:r>
+                        <w:rPr>
+                          <w:noProof/>
+                        </w:rPr>
+                        <w:t>2</w:t>
+                      </w:r>
+                      <w:r>
+                        <w:fldChar w:fldCharType="end"/>
+                      </w:r>
+                      <w:r>
+                        <w:t xml:space="preserve">: </w:t>
+                      </w:r>
+                      <w:proofErr w:type="spellStart"/>
+                      <w:r>
+                        <w:t>Ukázka</w:t>
+                      </w:r>
+                      <w:proofErr w:type="spellEnd"/>
+                      <w:r>
+                        <w:t xml:space="preserve"> </w:t>
+                      </w:r>
+                      <w:proofErr w:type="spellStart"/>
+                      <w:r>
+                        <w:t>výpisu</w:t>
+                      </w:r>
+                      <w:proofErr w:type="spellEnd"/>
+                      <w:r>
+                        <w:t xml:space="preserve"> </w:t>
+                      </w:r>
+                      <w:proofErr w:type="spellStart"/>
+                      <w:r>
+                        <w:t>jednotlivých</w:t>
+                      </w:r>
+                      <w:proofErr w:type="spellEnd"/>
+                      <w:r>
+                        <w:t xml:space="preserve"> </w:t>
+                      </w:r>
+                      <w:proofErr w:type="spellStart"/>
+                      <w:r>
+                        <w:t>knih</w:t>
+                      </w:r>
+                      <w:proofErr w:type="spellEnd"/>
+                      <w:r>
+                        <w:t xml:space="preserve"> a </w:t>
+                      </w:r>
+                      <w:proofErr w:type="spellStart"/>
+                      <w:r>
+                        <w:t>realizace</w:t>
+                      </w:r>
+                      <w:proofErr w:type="spellEnd"/>
+                      <w:r>
+                        <w:t xml:space="preserve"> </w:t>
+                      </w:r>
+                      <w:proofErr w:type="spellStart"/>
+                      <w:r>
+                        <w:t>vyhledávání</w:t>
+                      </w:r>
+                      <w:proofErr w:type="spellEnd"/>
+                    </w:p>
+                  </w:txbxContent>
+                </v:textbox>
+                <w10:wrap type="topAndBottom"/>
+              </v:shape>
+            </w:pict>
+          </mc:Fallback>
+        </mc:AlternateContent>
+      </w:r>
+      <w:r>
+        <w:rPr>
+          <w:noProof/>
+        </w:rPr>
+        <w:drawing>
+          <wp:anchor distT="0" distB="0" distL="114300" distR="114300" simplePos="0" relativeHeight="251668992" behindDoc="0" locked="0" layoutInCell="1" allowOverlap="1" wp14:anchorId="46EC87EA" wp14:editId="7B26FD69">
+            <wp:simplePos x="0" y="0"/>
+            <wp:positionH relativeFrom="margin">
+              <wp:posOffset>-255270</wp:posOffset>
+            </wp:positionH>
+            <wp:positionV relativeFrom="paragraph">
+              <wp:posOffset>0</wp:posOffset>
+            </wp:positionV>
+            <wp:extent cx="5688965" cy="3627755"/>
+            <wp:effectExtent l="0" t="0" r="6985" b="0"/>
+            <wp:wrapTopAndBottom/>
+            <wp:docPr id="12" name="Obrázek 12"/>
+            <wp:cNvGraphicFramePr>
+              <a:graphicFrameLocks xmlns:a="http://schemas.openxmlformats.org/drawingml/2006/main" noChangeAspect="1"/>
+            </wp:cNvGraphicFramePr>
+            <a:graphic xmlns:a="http://schemas.openxmlformats.org/drawingml/2006/main">
+              <a:graphicData uri="http://schemas.openxmlformats.org/drawingml/2006/picture">
+                <pic:pic xmlns:pic="http://schemas.openxmlformats.org/drawingml/2006/picture">
+                  <pic:nvPicPr>
+                    <pic:cNvPr id="0" name="Picture 13"/>
+                    <pic:cNvPicPr>
+                      <a:picLocks noChangeAspect="1" noChangeArrowheads="1"/>
+                    </pic:cNvPicPr>
+                  </pic:nvPicPr>
+                  <pic:blipFill>
+                    <a:blip r:embed="rId16">
+                      <a:extLst>
+                        <a:ext uri="{28A0092B-C50C-407E-A947-70E740481C1C}">
+                          <a14:useLocalDpi xmlns:a14="http://schemas.microsoft.com/office/drawing/2010/main" val="0"/>
+                        </a:ext>
+                      </a:extLst>
+                    </a:blip>
+                    <a:srcRect/>
+                    <a:stretch>
+                      <a:fillRect/>
+                    </a:stretch>
+                  </pic:blipFill>
+                  <pic:spPr bwMode="auto">
+                    <a:xfrm>
+                      <a:off x="0" y="0"/>
+                      <a:ext cx="5688965" cy="3627755"/>
+                    </a:xfrm>
+                    <a:prstGeom prst="rect">
+                      <a:avLst/>
+                    </a:prstGeom>
+                    <a:noFill/>
+                    <a:ln>
+                      <a:noFill/>
+                    </a:ln>
+                  </pic:spPr>
+                </pic:pic>
+              </a:graphicData>
+            </a:graphic>
+            <wp14:sizeRelH relativeFrom="margin">
+              <wp14:pctWidth>0</wp14:pctWidth>
+            </wp14:sizeRelH>
+            <wp14:sizeRelV relativeFrom="margin">
+              <wp14:pctHeight>0</wp14:pctHeight>
+            </wp14:sizeRelV>
+          </wp:anchor>
+        </w:drawing>
       </w:r>
     </w:p>
     <w:sectPr>
-      <w:footerReference w:type="default" r:id="rId12"/>
+      <w:footerReference w:type="default" r:id="rId17"/>
       <w:endnotePr>
         <w:numFmt w:val="decimal"/>
       </w:endnotePr>
@@ -7556,6 +8843,7 @@
     <w:basedOn w:val="Normln"/>
     <w:next w:val="Normln"/>
     <w:autoRedefine/>
+    <w:uiPriority w:val="39"/>
     <w:pPr>
       <w:spacing w:after="100"/>
     </w:pPr>
@@ -7565,6 +8853,7 @@
     <w:basedOn w:val="Normln"/>
     <w:next w:val="Normln"/>
     <w:autoRedefine/>
+    <w:uiPriority w:val="39"/>
     <w:pPr>
       <w:spacing w:after="100"/>
       <w:ind w:left="240"/>
@@ -7573,6 +8862,7 @@
   <w:style w:type="character" w:styleId="Hypertextovodkaz">
     <w:name w:val="Hyperlink"/>
     <w:basedOn w:val="Standardnpsmoodstavce"/>
+    <w:uiPriority w:val="99"/>
     <w:rPr>
       <w:color w:val="0563C1"/>
       <w:u w:val="single"/>

</xml_diff>